<commit_message>
Introduccion, comienzo lexico, descrito semantico
</commit_message>
<xml_diff>
--- a/docs/Memoria.docx
+++ b/docs/Memoria.docx
@@ -927,371 +927,232 @@
         <w:rPr>
           <w:lang w:val="es-ES"/>
         </w:rPr>
-        <w:t>Analizador Léxico</w:t>
-      </w:r>
-      <w:bookmarkEnd w:id="0"/>
-    </w:p>
-    <w:p>
-      <w:pPr>
-        <w:jc w:val="both"/>
-        <w:rPr>
-          <w:lang w:val="es-ES"/>
-        </w:rPr>
-      </w:pPr>
-    </w:p>
-    <w:p>
-      <w:pPr>
-        <w:jc w:val="both"/>
-        <w:rPr>
-          <w:lang w:val="es-ES"/>
-        </w:rPr>
-      </w:pPr>
-    </w:p>
-    <w:p>
-      <w:pPr>
-        <w:jc w:val="both"/>
-        <w:rPr>
-          <w:lang w:val="es-ES"/>
-        </w:rPr>
-      </w:pPr>
-    </w:p>
-    <w:p>
-      <w:pPr>
-        <w:jc w:val="both"/>
-        <w:rPr>
-          <w:lang w:val="es-ES"/>
-        </w:rPr>
-      </w:pPr>
-    </w:p>
-    <w:p>
-      <w:pPr>
-        <w:jc w:val="both"/>
-        <w:rPr>
-          <w:lang w:val="es-ES"/>
-        </w:rPr>
-      </w:pPr>
-    </w:p>
-    <w:p>
-      <w:pPr>
-        <w:jc w:val="both"/>
-        <w:rPr>
-          <w:lang w:val="es-ES"/>
-        </w:rPr>
-      </w:pPr>
-    </w:p>
-    <w:p>
-      <w:pPr>
-        <w:jc w:val="both"/>
-        <w:rPr>
-          <w:lang w:val="es-ES"/>
-        </w:rPr>
-      </w:pPr>
-    </w:p>
-    <w:p>
-      <w:pPr>
-        <w:jc w:val="both"/>
-        <w:rPr>
-          <w:lang w:val="es-ES"/>
-        </w:rPr>
-      </w:pPr>
-    </w:p>
-    <w:p>
-      <w:pPr>
-        <w:jc w:val="both"/>
-        <w:rPr>
-          <w:lang w:val="es-ES"/>
-        </w:rPr>
-      </w:pPr>
-    </w:p>
-    <w:p>
-      <w:pPr>
-        <w:jc w:val="both"/>
-        <w:rPr>
-          <w:lang w:val="es-ES"/>
-        </w:rPr>
-      </w:pPr>
-    </w:p>
-    <w:p>
-      <w:pPr>
-        <w:jc w:val="both"/>
-        <w:rPr>
-          <w:lang w:val="es-ES"/>
-        </w:rPr>
-      </w:pPr>
-    </w:p>
-    <w:p>
-      <w:pPr>
-        <w:jc w:val="both"/>
-        <w:rPr>
-          <w:lang w:val="es-ES"/>
-        </w:rPr>
-      </w:pPr>
-    </w:p>
-    <w:p>
-      <w:pPr>
-        <w:jc w:val="both"/>
-        <w:rPr>
-          <w:lang w:val="es-ES"/>
-        </w:rPr>
-      </w:pPr>
-    </w:p>
-    <w:p>
-      <w:pPr>
-        <w:jc w:val="both"/>
-        <w:rPr>
-          <w:lang w:val="es-ES"/>
-        </w:rPr>
-      </w:pPr>
-    </w:p>
-    <w:p>
-      <w:pPr>
-        <w:jc w:val="both"/>
-        <w:rPr>
-          <w:lang w:val="es-ES"/>
-        </w:rPr>
-      </w:pPr>
-    </w:p>
-    <w:p>
-      <w:pPr>
-        <w:jc w:val="both"/>
-        <w:rPr>
-          <w:lang w:val="es-ES"/>
-        </w:rPr>
-      </w:pPr>
-    </w:p>
-    <w:p>
-      <w:pPr>
-        <w:jc w:val="both"/>
-        <w:rPr>
-          <w:lang w:val="es-ES"/>
-        </w:rPr>
-      </w:pPr>
-    </w:p>
-    <w:p>
-      <w:pPr>
-        <w:jc w:val="both"/>
-        <w:rPr>
-          <w:lang w:val="es-ES"/>
-        </w:rPr>
-      </w:pPr>
-    </w:p>
-    <w:p>
-      <w:pPr>
-        <w:jc w:val="both"/>
-        <w:rPr>
-          <w:lang w:val="es-ES"/>
-        </w:rPr>
-      </w:pPr>
-    </w:p>
-    <w:p>
-      <w:pPr>
-        <w:jc w:val="both"/>
-        <w:rPr>
-          <w:lang w:val="es-ES"/>
-        </w:rPr>
-      </w:pPr>
-    </w:p>
-    <w:p>
-      <w:pPr>
-        <w:jc w:val="both"/>
-        <w:rPr>
-          <w:lang w:val="es-ES"/>
-        </w:rPr>
-      </w:pPr>
-    </w:p>
-    <w:p>
-      <w:pPr>
-        <w:jc w:val="both"/>
-        <w:rPr>
-          <w:lang w:val="es-ES"/>
-        </w:rPr>
-      </w:pPr>
-    </w:p>
-    <w:p>
-      <w:pPr>
-        <w:jc w:val="both"/>
-        <w:rPr>
-          <w:lang w:val="es-ES"/>
-        </w:rPr>
-      </w:pPr>
-    </w:p>
-    <w:p>
-      <w:pPr>
-        <w:jc w:val="both"/>
-        <w:rPr>
-          <w:lang w:val="es-ES"/>
-        </w:rPr>
-      </w:pPr>
-    </w:p>
-    <w:p>
-      <w:pPr>
-        <w:jc w:val="both"/>
-        <w:rPr>
-          <w:lang w:val="es-ES"/>
-        </w:rPr>
-      </w:pPr>
-    </w:p>
-    <w:p>
-      <w:pPr>
-        <w:jc w:val="both"/>
-        <w:rPr>
-          <w:lang w:val="es-ES"/>
-        </w:rPr>
-      </w:pPr>
-    </w:p>
-    <w:p>
-      <w:pPr>
-        <w:jc w:val="both"/>
-        <w:rPr>
-          <w:lang w:val="es-ES"/>
-        </w:rPr>
-      </w:pPr>
-    </w:p>
-    <w:p>
-      <w:pPr>
-        <w:jc w:val="both"/>
-        <w:rPr>
-          <w:lang w:val="es-ES"/>
-        </w:rPr>
-      </w:pPr>
-    </w:p>
-    <w:p>
-      <w:pPr>
-        <w:jc w:val="both"/>
-        <w:rPr>
-          <w:lang w:val="es-ES"/>
-        </w:rPr>
-      </w:pPr>
-    </w:p>
-    <w:p>
-      <w:pPr>
-        <w:jc w:val="both"/>
-        <w:rPr>
-          <w:lang w:val="es-ES"/>
-        </w:rPr>
-      </w:pPr>
-    </w:p>
-    <w:p>
-      <w:pPr>
-        <w:jc w:val="both"/>
-        <w:rPr>
-          <w:lang w:val="es-ES"/>
-        </w:rPr>
-      </w:pPr>
-    </w:p>
-    <w:p>
-      <w:pPr>
-        <w:jc w:val="both"/>
-        <w:rPr>
-          <w:lang w:val="es-ES"/>
-        </w:rPr>
-      </w:pPr>
-    </w:p>
-    <w:p>
-      <w:pPr>
-        <w:jc w:val="both"/>
-        <w:rPr>
-          <w:lang w:val="es-ES"/>
-        </w:rPr>
-      </w:pPr>
-    </w:p>
-    <w:p>
-      <w:pPr>
-        <w:jc w:val="both"/>
-        <w:rPr>
-          <w:lang w:val="es-ES"/>
-        </w:rPr>
-      </w:pPr>
-    </w:p>
-    <w:p>
-      <w:pPr>
-        <w:jc w:val="both"/>
-        <w:rPr>
-          <w:lang w:val="es-ES"/>
-        </w:rPr>
-      </w:pPr>
-    </w:p>
-    <w:p>
-      <w:pPr>
-        <w:jc w:val="both"/>
-        <w:rPr>
-          <w:lang w:val="es-ES"/>
-        </w:rPr>
-      </w:pPr>
-    </w:p>
-    <w:p>
-      <w:pPr>
-        <w:jc w:val="both"/>
-        <w:rPr>
-          <w:lang w:val="es-ES"/>
-        </w:rPr>
-      </w:pPr>
-    </w:p>
-    <w:p>
-      <w:pPr>
-        <w:jc w:val="both"/>
-        <w:rPr>
-          <w:lang w:val="es-ES"/>
-        </w:rPr>
-      </w:pPr>
-    </w:p>
-    <w:p>
-      <w:pPr>
-        <w:jc w:val="both"/>
-        <w:rPr>
-          <w:lang w:val="es-ES"/>
-        </w:rPr>
-      </w:pPr>
-    </w:p>
-    <w:p>
-      <w:pPr>
-        <w:jc w:val="both"/>
-        <w:rPr>
-          <w:lang w:val="es-ES"/>
-        </w:rPr>
-      </w:pPr>
-    </w:p>
-    <w:p>
-      <w:pPr>
-        <w:jc w:val="both"/>
-        <w:rPr>
-          <w:lang w:val="es-ES"/>
-        </w:rPr>
-      </w:pPr>
-    </w:p>
-    <w:p>
-      <w:pPr>
-        <w:jc w:val="both"/>
-        <w:rPr>
-          <w:lang w:val="es-ES"/>
-        </w:rPr>
-      </w:pPr>
-    </w:p>
-    <w:p>
-      <w:pPr>
-        <w:jc w:val="both"/>
-        <w:rPr>
-          <w:lang w:val="es-ES"/>
-        </w:rPr>
-      </w:pPr>
-    </w:p>
-    <w:p>
-      <w:pPr>
-        <w:jc w:val="both"/>
-        <w:rPr>
-          <w:lang w:val="es-ES"/>
-        </w:rPr>
-      </w:pPr>
-    </w:p>
-    <w:p>
-      <w:pPr>
-        <w:jc w:val="both"/>
-        <w:rPr>
-          <w:lang w:val="es-ES"/>
-        </w:rPr>
-      </w:pPr>
-      <w:bookmarkStart w:id="1" w:name="_GoBack"/>
-      <w:bookmarkEnd w:id="1"/>
+        <w:t>Introducción</w:t>
+      </w:r>
+    </w:p>
+    <w:p>
+      <w:pPr>
+        <w:jc w:val="both"/>
+        <w:rPr>
+          <w:lang w:val="es-ES"/>
+        </w:rPr>
+      </w:pPr>
+    </w:p>
+    <w:p>
+      <w:pPr>
+        <w:jc w:val="both"/>
+        <w:rPr>
+          <w:lang w:val="es-ES"/>
+        </w:rPr>
+      </w:pPr>
+      <w:r>
+        <w:rPr>
+          <w:lang w:val="es-ES"/>
+        </w:rPr>
+        <w:t>En esta práctica se implementarán las partes de analizador léxico, analizador sintáctico y analizador semántico de un compilador.</w:t>
+      </w:r>
+    </w:p>
+    <w:p>
+      <w:pPr>
+        <w:jc w:val="both"/>
+        <w:rPr>
+          <w:lang w:val="es-ES"/>
+        </w:rPr>
+      </w:pPr>
+    </w:p>
+    <w:p>
+      <w:pPr>
+        <w:jc w:val="both"/>
+        <w:rPr>
+          <w:lang w:val="es-ES"/>
+        </w:rPr>
+      </w:pPr>
+      <w:r>
+        <w:rPr>
+          <w:lang w:val="es-ES"/>
+        </w:rPr>
+        <w:t>Para describir informalmente como es el lenguaje se describe a continuación como es el programa:</w:t>
+      </w:r>
+    </w:p>
+    <w:p>
+      <w:pPr>
+        <w:jc w:val="both"/>
+        <w:rPr>
+          <w:lang w:val="es-ES"/>
+        </w:rPr>
+      </w:pPr>
+    </w:p>
+    <w:p>
+      <w:pPr>
+        <w:jc w:val="both"/>
+        <w:rPr>
+          <w:lang w:val="es-ES"/>
+        </w:rPr>
+      </w:pPr>
+      <w:r>
+        <w:rPr>
+          <w:lang w:val="es-ES"/>
+        </w:rPr>
+        <w:t xml:space="preserve">El objetivo es procesar </w:t>
+      </w:r>
+      <w:r>
+        <w:rPr>
+          <w:lang w:val="es-ES"/>
+        </w:rPr>
+        <w:t>un</w:t>
+      </w:r>
+      <w:r>
+        <w:rPr>
+          <w:lang w:val="es-ES"/>
+        </w:rPr>
+        <w:t xml:space="preserve"> lenguaje que c</w:t>
+      </w:r>
+      <w:r>
+        <w:rPr>
+          <w:lang w:val="es-ES"/>
+        </w:rPr>
+        <w:t>omienza con la palabra PROGRAMA</w:t>
+      </w:r>
+      <w:r>
+        <w:rPr>
+          <w:lang w:val="es-ES"/>
+        </w:rPr>
+        <w:t xml:space="preserve"> y un identificador</w:t>
+      </w:r>
+      <w:r>
+        <w:rPr>
+          <w:lang w:val="es-ES"/>
+        </w:rPr>
+        <w:t xml:space="preserve">, a </w:t>
+      </w:r>
+      <w:r>
+        <w:rPr>
+          <w:lang w:val="es-ES"/>
+        </w:rPr>
+        <w:t>continuación,</w:t>
+      </w:r>
+      <w:r>
+        <w:rPr>
+          <w:lang w:val="es-ES"/>
+        </w:rPr>
+        <w:t xml:space="preserve"> constan las siguientes partes:</w:t>
+      </w:r>
+    </w:p>
+    <w:p>
+      <w:pPr>
+        <w:pStyle w:val="Prrafodelista"/>
+        <w:numPr>
+          <w:ilvl w:val="0"/>
+          <w:numId w:val="3"/>
+        </w:numPr>
+        <w:jc w:val="both"/>
+        <w:rPr>
+          <w:lang w:val="es-ES"/>
+        </w:rPr>
+      </w:pPr>
+      <w:r>
+        <w:rPr>
+          <w:lang w:val="es-ES"/>
+        </w:rPr>
+        <w:t>Declaración de variables globales.</w:t>
+      </w:r>
+      <w:r>
+        <w:rPr>
+          <w:lang w:val="es-ES"/>
+        </w:rPr>
+        <w:t xml:space="preserve"> Es opcional.</w:t>
+      </w:r>
+    </w:p>
+    <w:p>
+      <w:pPr>
+        <w:pStyle w:val="Prrafodelista"/>
+        <w:numPr>
+          <w:ilvl w:val="0"/>
+          <w:numId w:val="3"/>
+        </w:numPr>
+        <w:jc w:val="both"/>
+        <w:rPr>
+          <w:lang w:val="es-ES"/>
+        </w:rPr>
+      </w:pPr>
+      <w:r>
+        <w:rPr>
+          <w:lang w:val="es-ES"/>
+        </w:rPr>
+        <w:t>Declaración de funciones.</w:t>
+      </w:r>
+      <w:r>
+        <w:rPr>
+          <w:lang w:val="es-ES"/>
+        </w:rPr>
+        <w:t xml:space="preserve"> Es opcional.</w:t>
+      </w:r>
+    </w:p>
+    <w:p>
+      <w:pPr>
+        <w:pStyle w:val="Prrafodelista"/>
+        <w:numPr>
+          <w:ilvl w:val="0"/>
+          <w:numId w:val="3"/>
+        </w:numPr>
+        <w:jc w:val="both"/>
+        <w:rPr>
+          <w:lang w:val="es-ES"/>
+        </w:rPr>
+      </w:pPr>
+      <w:r>
+        <w:rPr>
+          <w:lang w:val="es-ES"/>
+        </w:rPr>
+        <w:t>Sentencias compuestas</w:t>
+      </w:r>
+      <w:r>
+        <w:rPr>
+          <w:lang w:val="es-ES"/>
+        </w:rPr>
+        <w:t xml:space="preserve"> que representa el cuerpo</w:t>
+      </w:r>
+      <w:r>
+        <w:rPr>
+          <w:lang w:val="es-ES"/>
+        </w:rPr>
+        <w:t xml:space="preserve"> del programa principal</w:t>
+      </w:r>
+      <w:r>
+        <w:rPr>
+          <w:lang w:val="es-ES"/>
+        </w:rPr>
+        <w:t>: conjunto de instrucciones que van entre las palabras INICIO y FIN, terminadas en punto y coma.</w:t>
+      </w:r>
+    </w:p>
+    <w:p>
+      <w:pPr>
+        <w:jc w:val="both"/>
+        <w:rPr>
+          <w:lang w:val="es-ES"/>
+        </w:rPr>
+      </w:pPr>
+    </w:p>
+    <w:p>
+      <w:pPr>
+        <w:jc w:val="both"/>
+        <w:rPr>
+          <w:lang w:val="es-ES"/>
+        </w:rPr>
+      </w:pPr>
+      <w:r>
+        <w:rPr>
+          <w:lang w:val="es-ES"/>
+        </w:rPr>
+        <w:t>Se espera que en caso de no haber fallos se indique que ha ido todo correctamente, y en caso de encontrar un fallo indicar donde se encuentra y qué se esperaba.</w:t>
+      </w:r>
+    </w:p>
+    <w:p>
+      <w:pPr>
+        <w:rPr>
+          <w:lang w:val="es-ES"/>
+        </w:rPr>
+      </w:pPr>
     </w:p>
     <w:p>
       <w:pPr>
@@ -1305,100 +1166,411 @@
           <w:lang w:val="es-ES"/>
         </w:rPr>
       </w:pPr>
-      <w:bookmarkStart w:id="2" w:name="_Toc502629257"/>
-      <w:r>
-        <w:rPr>
-          <w:lang w:val="es-ES"/>
-        </w:rPr>
-        <w:t xml:space="preserve">Analizador </w:t>
-      </w:r>
-      <w:r>
-        <w:rPr>
-          <w:lang w:val="es-ES"/>
-        </w:rPr>
-        <w:t>Sintáctico</w:t>
-      </w:r>
-      <w:bookmarkEnd w:id="2"/>
-    </w:p>
-    <w:p>
-      <w:pPr>
-        <w:jc w:val="both"/>
-        <w:rPr>
-          <w:lang w:val="es-ES"/>
-        </w:rPr>
-      </w:pPr>
-    </w:p>
-    <w:p>
-      <w:pPr>
-        <w:jc w:val="both"/>
-        <w:rPr>
-          <w:lang w:val="es-ES"/>
-        </w:rPr>
-      </w:pPr>
-    </w:p>
-    <w:p>
-      <w:pPr>
-        <w:jc w:val="both"/>
-        <w:rPr>
-          <w:lang w:val="es-ES"/>
-        </w:rPr>
-      </w:pPr>
-    </w:p>
-    <w:p>
-      <w:pPr>
-        <w:jc w:val="both"/>
-        <w:rPr>
-          <w:lang w:val="es-ES"/>
-        </w:rPr>
-      </w:pPr>
-    </w:p>
-    <w:p>
-      <w:pPr>
-        <w:jc w:val="both"/>
-        <w:rPr>
-          <w:lang w:val="es-ES"/>
-        </w:rPr>
-      </w:pPr>
-    </w:p>
-    <w:p>
-      <w:pPr>
-        <w:jc w:val="both"/>
-        <w:rPr>
-          <w:lang w:val="es-ES"/>
-        </w:rPr>
-      </w:pPr>
-    </w:p>
-    <w:p>
-      <w:pPr>
-        <w:jc w:val="both"/>
-        <w:rPr>
-          <w:lang w:val="es-ES"/>
-        </w:rPr>
-      </w:pPr>
-    </w:p>
-    <w:p>
-      <w:pPr>
-        <w:jc w:val="both"/>
-        <w:rPr>
-          <w:lang w:val="es-ES"/>
-        </w:rPr>
-      </w:pPr>
-    </w:p>
-    <w:p>
-      <w:pPr>
-        <w:jc w:val="both"/>
-        <w:rPr>
-          <w:lang w:val="es-ES"/>
-        </w:rPr>
-      </w:pPr>
-    </w:p>
-    <w:p>
-      <w:pPr>
-        <w:jc w:val="both"/>
-        <w:rPr>
-          <w:lang w:val="es-ES"/>
-        </w:rPr>
-      </w:pPr>
+      <w:r>
+        <w:rPr>
+          <w:lang w:val="es-ES"/>
+        </w:rPr>
+        <w:t>Analizador Léxico</w:t>
+      </w:r>
+      <w:bookmarkEnd w:id="0"/>
+    </w:p>
+    <w:p>
+      <w:pPr>
+        <w:jc w:val="both"/>
+        <w:rPr>
+          <w:lang w:val="es-ES"/>
+        </w:rPr>
+      </w:pPr>
+    </w:p>
+    <w:p>
+      <w:pPr>
+        <w:jc w:val="both"/>
+        <w:rPr>
+          <w:lang w:val="es-ES"/>
+        </w:rPr>
+      </w:pPr>
+      <w:r>
+        <w:rPr>
+          <w:lang w:val="es-ES"/>
+        </w:rPr>
+        <w:t>Para realizar el analizador léxico lo primero que se ha realizado ha sido identificar los diferentes tipos de componentes que pueden aparecer en el programa:</w:t>
+      </w:r>
+    </w:p>
+    <w:p>
+      <w:pPr>
+        <w:jc w:val="both"/>
+        <w:rPr>
+          <w:lang w:val="es-ES"/>
+        </w:rPr>
+      </w:pPr>
+    </w:p>
+    <w:p>
+      <w:pPr>
+        <w:ind w:left="708"/>
+        <w:jc w:val="both"/>
+        <w:rPr>
+          <w:lang w:val="es-ES"/>
+        </w:rPr>
+      </w:pPr>
+      <w:r>
+        <w:rPr>
+          <w:lang w:val="es-ES"/>
+        </w:rPr>
+        <w:t>Palabras clave</w:t>
+      </w:r>
+      <w:r>
+        <w:rPr>
+          <w:lang w:val="es-ES"/>
+        </w:rPr>
+        <w:t xml:space="preserve"> = {PROGRAMA, VAR, VECTOR, ENTERO, REAL, BOOLEANO, PROC, FUNCION, INICIO, FIN, SI, ENTONCES, SINO, MIENTRAS, HACER, LEE, ESCRIBE, Y, O, NO, CIERTO}</w:t>
+      </w:r>
+    </w:p>
+    <w:p>
+      <w:pPr>
+        <w:ind w:left="708"/>
+        <w:jc w:val="both"/>
+        <w:rPr>
+          <w:lang w:val="es-ES"/>
+        </w:rPr>
+      </w:pPr>
+    </w:p>
+    <w:p>
+      <w:pPr>
+        <w:ind w:left="708"/>
+        <w:jc w:val="both"/>
+        <w:rPr>
+          <w:lang w:val="es-ES"/>
+        </w:rPr>
+      </w:pPr>
+      <w:r>
+        <w:rPr>
+          <w:lang w:val="es-ES"/>
+        </w:rPr>
+        <w:t>OpRel</w:t>
+      </w:r>
+      <w:r>
+        <w:rPr>
+          <w:lang w:val="es-ES"/>
+        </w:rPr>
+        <w:t xml:space="preserve"> = {=, &lt;&gt;, &lt;, &lt;=, &gt;=, &gt;}</w:t>
+      </w:r>
+    </w:p>
+    <w:p>
+      <w:pPr>
+        <w:ind w:left="708"/>
+        <w:jc w:val="both"/>
+        <w:rPr>
+          <w:lang w:val="es-ES"/>
+        </w:rPr>
+      </w:pPr>
+      <w:r>
+        <w:rPr>
+          <w:lang w:val="es-ES"/>
+        </w:rPr>
+        <w:t>OpAdd</w:t>
+      </w:r>
+      <w:r>
+        <w:rPr>
+          <w:lang w:val="es-ES"/>
+        </w:rPr>
+        <w:t xml:space="preserve"> = {+, -}</w:t>
+      </w:r>
+    </w:p>
+    <w:p>
+      <w:pPr>
+        <w:ind w:left="708"/>
+        <w:jc w:val="both"/>
+        <w:rPr>
+          <w:lang w:val="es-ES"/>
+        </w:rPr>
+      </w:pPr>
+      <w:r>
+        <w:rPr>
+          <w:lang w:val="es-ES"/>
+        </w:rPr>
+        <w:t>O</w:t>
+      </w:r>
+      <w:r>
+        <w:rPr>
+          <w:lang w:val="es-ES"/>
+        </w:rPr>
+        <w:t>p</w:t>
+      </w:r>
+      <w:r>
+        <w:rPr>
+          <w:lang w:val="es-ES"/>
+        </w:rPr>
+        <w:t>M</w:t>
+      </w:r>
+      <w:r>
+        <w:rPr>
+          <w:lang w:val="es-ES"/>
+        </w:rPr>
+        <w:t>ult = {*, /}</w:t>
+      </w:r>
+    </w:p>
+    <w:p>
+      <w:pPr>
+        <w:ind w:left="708"/>
+        <w:jc w:val="both"/>
+        <w:rPr>
+          <w:lang w:val="es-ES"/>
+        </w:rPr>
+      </w:pPr>
+      <w:r>
+        <w:rPr>
+          <w:lang w:val="es-ES"/>
+        </w:rPr>
+        <w:t>OpAsigna</w:t>
+      </w:r>
+      <w:r>
+        <w:rPr>
+          <w:lang w:val="es-ES"/>
+        </w:rPr>
+        <w:t xml:space="preserve"> = {:=}</w:t>
+      </w:r>
+    </w:p>
+    <w:p>
+      <w:pPr>
+        <w:ind w:left="708"/>
+        <w:jc w:val="both"/>
+        <w:rPr>
+          <w:lang w:val="es-ES"/>
+        </w:rPr>
+      </w:pPr>
+      <w:r>
+        <w:rPr>
+          <w:lang w:val="es-ES"/>
+        </w:rPr>
+        <w:br/>
+      </w:r>
+    </w:p>
+    <w:p>
+      <w:pPr>
+        <w:ind w:left="708"/>
+        <w:jc w:val="both"/>
+        <w:rPr>
+          <w:lang w:val="es-ES"/>
+        </w:rPr>
+      </w:pPr>
+      <w:r>
+        <w:rPr>
+          <w:lang w:val="es-ES"/>
+        </w:rPr>
+        <w:t xml:space="preserve">Así el lenguaje es la unión de: </w:t>
+      </w:r>
+      <w:r>
+        <w:rPr>
+          <w:lang w:val="es-ES"/>
+        </w:rPr>
+        <w:t>OpRel</w:t>
+      </w:r>
+      <w:r>
+        <w:rPr>
+          <w:lang w:val="es-ES"/>
+        </w:rPr>
+        <w:t xml:space="preserve"> </w:t>
+      </w:r>
+      <w:r>
+        <w:rPr>
+          <w:lang w:val="es-ES"/>
+        </w:rPr>
+        <w:t xml:space="preserve">+ </w:t>
+      </w:r>
+      <w:r>
+        <w:rPr>
+          <w:lang w:val="es-ES"/>
+        </w:rPr>
+        <w:t>OpRel</w:t>
+      </w:r>
+      <w:r>
+        <w:rPr>
+          <w:lang w:val="es-ES"/>
+        </w:rPr>
+        <w:t xml:space="preserve"> </w:t>
+      </w:r>
+      <w:r>
+        <w:rPr>
+          <w:lang w:val="es-ES"/>
+        </w:rPr>
+        <w:t xml:space="preserve">+ </w:t>
+      </w:r>
+      <w:r>
+        <w:rPr>
+          <w:lang w:val="es-ES"/>
+        </w:rPr>
+        <w:t>OpAdd</w:t>
+      </w:r>
+      <w:r>
+        <w:rPr>
+          <w:lang w:val="es-ES"/>
+        </w:rPr>
+        <w:t xml:space="preserve"> </w:t>
+      </w:r>
+      <w:r>
+        <w:rPr>
+          <w:lang w:val="es-ES"/>
+        </w:rPr>
+        <w:t xml:space="preserve">+ </w:t>
+      </w:r>
+      <w:r>
+        <w:rPr>
+          <w:lang w:val="es-ES"/>
+        </w:rPr>
+        <w:t>O</w:t>
+      </w:r>
+      <w:r>
+        <w:rPr>
+          <w:lang w:val="es-ES"/>
+        </w:rPr>
+        <w:t>p</w:t>
+      </w:r>
+      <w:r>
+        <w:rPr>
+          <w:lang w:val="es-ES"/>
+        </w:rPr>
+        <w:t>M</w:t>
+      </w:r>
+      <w:r>
+        <w:rPr>
+          <w:lang w:val="es-ES"/>
+        </w:rPr>
+        <w:t xml:space="preserve">ult </w:t>
+      </w:r>
+      <w:r>
+        <w:rPr>
+          <w:lang w:val="es-ES"/>
+        </w:rPr>
+        <w:t xml:space="preserve">+ </w:t>
+      </w:r>
+      <w:r>
+        <w:rPr>
+          <w:lang w:val="es-ES"/>
+        </w:rPr>
+        <w:t>OpAsigna</w:t>
+      </w:r>
+      <w:r>
+        <w:rPr>
+          <w:lang w:val="es-ES"/>
+        </w:rPr>
+        <w:t xml:space="preserve"> </w:t>
+      </w:r>
+      <w:r>
+        <w:rPr>
+          <w:lang w:val="es-ES"/>
+        </w:rPr>
+        <w:t>+ [a-zA-Z0-9:;,\[\]\(\)]</w:t>
+      </w:r>
+    </w:p>
+    <w:p>
+      <w:pPr>
+        <w:jc w:val="both"/>
+        <w:rPr>
+          <w:lang w:val="es-ES"/>
+        </w:rPr>
+      </w:pPr>
+    </w:p>
+    <w:p>
+      <w:pPr>
+        <w:jc w:val="both"/>
+        <w:rPr>
+          <w:lang w:val="es-ES"/>
+        </w:rPr>
+      </w:pPr>
+      <w:r>
+        <w:rPr>
+          <w:lang w:val="es-ES"/>
+        </w:rPr>
+        <w:t>Para implementar dichos componentes sobre el analizador hay que tener en cuenta qué se debe almacenar acerca de ellos, en cuanto a los operadores almacenan el operador. Sobre los identificadores y las palabras reservadas se almacenan el valor y el número de línea. Acerca de los números se almacenan un booleano que indica si es entero o no, en caso de no serlo se trataría como real, y el valor del número. Del resto de componentes no es necesario almacenar ningún atributo.</w:t>
+      </w:r>
+    </w:p>
+    <w:p>
+      <w:pPr>
+        <w:jc w:val="both"/>
+        <w:rPr>
+          <w:lang w:val="es-ES"/>
+        </w:rPr>
+      </w:pPr>
+    </w:p>
+    <w:p>
+      <w:pPr>
+        <w:jc w:val="both"/>
+        <w:rPr>
+          <w:lang w:val="es-ES"/>
+        </w:rPr>
+      </w:pPr>
+      <w:r>
+        <w:rPr>
+          <w:lang w:val="es-ES"/>
+        </w:rPr>
+        <w:t>Sobre el analizador léxico que hemos implementado cabe destacar que basa su ejecución en la lectura de todo el fichero carácter a carácter hasta que llega al fin de fichero</w:t>
+      </w:r>
+      <w:r>
+        <w:rPr>
+          <w:lang w:val="es-ES"/>
+        </w:rPr>
+        <w:t>, en función del carácter que encuentre tomará un estado u otro del MDD implementado.</w:t>
+      </w:r>
+    </w:p>
+    <w:p>
+      <w:pPr>
+        <w:jc w:val="both"/>
+        <w:rPr>
+          <w:lang w:val="es-ES"/>
+        </w:rPr>
+      </w:pPr>
+    </w:p>
+    <w:p>
+      <w:pPr>
+        <w:jc w:val="both"/>
+        <w:rPr>
+          <w:lang w:val="es-ES"/>
+        </w:rPr>
+      </w:pPr>
+    </w:p>
+    <w:p>
+      <w:pPr>
+        <w:jc w:val="both"/>
+        <w:rPr>
+          <w:lang w:val="es-ES"/>
+        </w:rPr>
+      </w:pPr>
+      <w:r>
+        <w:rPr>
+          <w:lang w:val="es-ES"/>
+        </w:rPr>
+        <w:t>Además hay que tener en cuenta que se incluye la posibilidad de insertar comentarios, así si detecta una llave de apertura “{“ ignora todo lo que haya después hasta que encuentre el cierre “}”, de no encontrarlo habría un error.</w:t>
+      </w:r>
+    </w:p>
+    <w:p>
+      <w:pPr>
+        <w:jc w:val="both"/>
+        <w:rPr>
+          <w:lang w:val="es-ES"/>
+        </w:rPr>
+      </w:pPr>
+    </w:p>
+    <w:p>
+      <w:pPr>
+        <w:jc w:val="both"/>
+        <w:rPr>
+          <w:lang w:val="es-ES"/>
+        </w:rPr>
+      </w:pPr>
+    </w:p>
+    <w:p>
+      <w:pPr>
+        <w:jc w:val="both"/>
+        <w:rPr>
+          <w:lang w:val="es-ES"/>
+        </w:rPr>
+      </w:pPr>
+      <w:r>
+        <w:rPr>
+          <w:lang w:val="es-ES"/>
+        </w:rPr>
+        <w:t>….</w:t>
+      </w:r>
     </w:p>
     <w:p>
       <w:pPr>
@@ -1716,172 +1888,2715 @@
           <w:lang w:val="es-ES"/>
         </w:rPr>
       </w:pPr>
-      <w:bookmarkStart w:id="3" w:name="_Toc502629258"/>
-      <w:r>
-        <w:rPr>
-          <w:lang w:val="es-ES"/>
-        </w:rPr>
-        <w:t xml:space="preserve">Analizador </w:t>
-      </w:r>
-      <w:r>
-        <w:rPr>
-          <w:lang w:val="es-ES"/>
-        </w:rPr>
-        <w:t>Semántico</w:t>
-      </w:r>
+      <w:bookmarkStart w:id="1" w:name="_Toc502629257"/>
+      <w:r>
+        <w:rPr>
+          <w:lang w:val="es-ES"/>
+        </w:rPr>
+        <w:t>Analizador Sintáctico</w:t>
+      </w:r>
+      <w:bookmarkEnd w:id="1"/>
+    </w:p>
+    <w:p>
+      <w:pPr>
+        <w:jc w:val="both"/>
+        <w:rPr>
+          <w:lang w:val="es-ES"/>
+        </w:rPr>
+      </w:pPr>
+    </w:p>
+    <w:p>
+      <w:pPr>
+        <w:jc w:val="both"/>
+        <w:rPr>
+          <w:lang w:val="es-ES"/>
+        </w:rPr>
+      </w:pPr>
+    </w:p>
+    <w:p>
+      <w:pPr>
+        <w:jc w:val="both"/>
+        <w:rPr>
+          <w:lang w:val="es-ES"/>
+        </w:rPr>
+      </w:pPr>
+      <w:r>
+        <w:rPr>
+          <w:lang w:val="es-ES"/>
+        </w:rPr>
+        <w:t>La gramática no es LL1, por lo que ha hay que adaptarla (¿?)</w:t>
+      </w:r>
+    </w:p>
+    <w:p>
+      <w:pPr>
+        <w:jc w:val="both"/>
+        <w:rPr>
+          <w:lang w:val="es-ES"/>
+        </w:rPr>
+      </w:pPr>
+    </w:p>
+    <w:p>
+      <w:pPr>
+        <w:jc w:val="both"/>
+        <w:rPr>
+          <w:lang w:val="es-ES"/>
+        </w:rPr>
+      </w:pPr>
+    </w:p>
+    <w:p>
+      <w:pPr>
+        <w:jc w:val="both"/>
+        <w:rPr>
+          <w:lang w:val="es-ES"/>
+        </w:rPr>
+      </w:pPr>
+    </w:p>
+    <w:p>
+      <w:pPr>
+        <w:jc w:val="both"/>
+        <w:rPr>
+          <w:lang w:val="es-ES"/>
+        </w:rPr>
+      </w:pPr>
+    </w:p>
+    <w:p>
+      <w:pPr>
+        <w:jc w:val="both"/>
+        <w:rPr>
+          <w:lang w:val="es-ES"/>
+        </w:rPr>
+      </w:pPr>
+    </w:p>
+    <w:p>
+      <w:pPr>
+        <w:jc w:val="both"/>
+        <w:rPr>
+          <w:lang w:val="es-ES"/>
+        </w:rPr>
+      </w:pPr>
+    </w:p>
+    <w:p>
+      <w:pPr>
+        <w:jc w:val="both"/>
+        <w:rPr>
+          <w:lang w:val="es-ES"/>
+        </w:rPr>
+      </w:pPr>
+    </w:p>
+    <w:p>
+      <w:pPr>
+        <w:jc w:val="both"/>
+        <w:rPr>
+          <w:lang w:val="es-ES"/>
+        </w:rPr>
+      </w:pPr>
+    </w:p>
+    <w:p>
+      <w:pPr>
+        <w:jc w:val="both"/>
+        <w:rPr>
+          <w:lang w:val="es-ES"/>
+        </w:rPr>
+      </w:pPr>
+    </w:p>
+    <w:p>
+      <w:pPr>
+        <w:jc w:val="both"/>
+        <w:rPr>
+          <w:lang w:val="es-ES"/>
+        </w:rPr>
+      </w:pPr>
+    </w:p>
+    <w:p>
+      <w:pPr>
+        <w:jc w:val="both"/>
+        <w:rPr>
+          <w:lang w:val="es-ES"/>
+        </w:rPr>
+      </w:pPr>
+    </w:p>
+    <w:p>
+      <w:pPr>
+        <w:jc w:val="both"/>
+        <w:rPr>
+          <w:lang w:val="es-ES"/>
+        </w:rPr>
+      </w:pPr>
+    </w:p>
+    <w:p>
+      <w:pPr>
+        <w:jc w:val="both"/>
+        <w:rPr>
+          <w:lang w:val="es-ES"/>
+        </w:rPr>
+      </w:pPr>
+    </w:p>
+    <w:p>
+      <w:pPr>
+        <w:jc w:val="both"/>
+        <w:rPr>
+          <w:lang w:val="es-ES"/>
+        </w:rPr>
+      </w:pPr>
+    </w:p>
+    <w:p>
+      <w:pPr>
+        <w:jc w:val="both"/>
+        <w:rPr>
+          <w:lang w:val="es-ES"/>
+        </w:rPr>
+      </w:pPr>
+    </w:p>
+    <w:p>
+      <w:pPr>
+        <w:jc w:val="both"/>
+        <w:rPr>
+          <w:lang w:val="es-ES"/>
+        </w:rPr>
+      </w:pPr>
+    </w:p>
+    <w:p>
+      <w:pPr>
+        <w:jc w:val="both"/>
+        <w:rPr>
+          <w:lang w:val="es-ES"/>
+        </w:rPr>
+      </w:pPr>
+    </w:p>
+    <w:p>
+      <w:pPr>
+        <w:jc w:val="both"/>
+        <w:rPr>
+          <w:lang w:val="es-ES"/>
+        </w:rPr>
+      </w:pPr>
+    </w:p>
+    <w:p>
+      <w:pPr>
+        <w:jc w:val="both"/>
+        <w:rPr>
+          <w:lang w:val="es-ES"/>
+        </w:rPr>
+      </w:pPr>
+    </w:p>
+    <w:p>
+      <w:pPr>
+        <w:jc w:val="both"/>
+        <w:rPr>
+          <w:lang w:val="es-ES"/>
+        </w:rPr>
+      </w:pPr>
+    </w:p>
+    <w:p>
+      <w:pPr>
+        <w:jc w:val="both"/>
+        <w:rPr>
+          <w:lang w:val="es-ES"/>
+        </w:rPr>
+      </w:pPr>
+    </w:p>
+    <w:p>
+      <w:pPr>
+        <w:jc w:val="both"/>
+        <w:rPr>
+          <w:lang w:val="es-ES"/>
+        </w:rPr>
+      </w:pPr>
+    </w:p>
+    <w:p>
+      <w:pPr>
+        <w:jc w:val="both"/>
+        <w:rPr>
+          <w:lang w:val="es-ES"/>
+        </w:rPr>
+      </w:pPr>
+    </w:p>
+    <w:p>
+      <w:pPr>
+        <w:jc w:val="both"/>
+        <w:rPr>
+          <w:lang w:val="es-ES"/>
+        </w:rPr>
+      </w:pPr>
+    </w:p>
+    <w:p>
+      <w:pPr>
+        <w:jc w:val="both"/>
+        <w:rPr>
+          <w:lang w:val="es-ES"/>
+        </w:rPr>
+      </w:pPr>
+    </w:p>
+    <w:p>
+      <w:pPr>
+        <w:jc w:val="both"/>
+        <w:rPr>
+          <w:lang w:val="es-ES"/>
+        </w:rPr>
+      </w:pPr>
+    </w:p>
+    <w:p>
+      <w:pPr>
+        <w:jc w:val="both"/>
+        <w:rPr>
+          <w:lang w:val="es-ES"/>
+        </w:rPr>
+      </w:pPr>
+    </w:p>
+    <w:p>
+      <w:pPr>
+        <w:jc w:val="both"/>
+        <w:rPr>
+          <w:lang w:val="es-ES"/>
+        </w:rPr>
+      </w:pPr>
+    </w:p>
+    <w:p>
+      <w:pPr>
+        <w:jc w:val="both"/>
+        <w:rPr>
+          <w:lang w:val="es-ES"/>
+        </w:rPr>
+      </w:pPr>
+    </w:p>
+    <w:p>
+      <w:pPr>
+        <w:jc w:val="both"/>
+        <w:rPr>
+          <w:lang w:val="es-ES"/>
+        </w:rPr>
+      </w:pPr>
+    </w:p>
+    <w:p>
+      <w:pPr>
+        <w:jc w:val="both"/>
+        <w:rPr>
+          <w:lang w:val="es-ES"/>
+        </w:rPr>
+      </w:pPr>
+    </w:p>
+    <w:p>
+      <w:pPr>
+        <w:jc w:val="both"/>
+        <w:rPr>
+          <w:lang w:val="es-ES"/>
+        </w:rPr>
+      </w:pPr>
+    </w:p>
+    <w:p>
+      <w:pPr>
+        <w:jc w:val="both"/>
+        <w:rPr>
+          <w:lang w:val="es-ES"/>
+        </w:rPr>
+      </w:pPr>
+    </w:p>
+    <w:p>
+      <w:pPr>
+        <w:jc w:val="both"/>
+        <w:rPr>
+          <w:lang w:val="es-ES"/>
+        </w:rPr>
+      </w:pPr>
+    </w:p>
+    <w:p>
+      <w:pPr>
+        <w:jc w:val="both"/>
+        <w:rPr>
+          <w:lang w:val="es-ES"/>
+        </w:rPr>
+      </w:pPr>
+    </w:p>
+    <w:p>
+      <w:pPr>
+        <w:jc w:val="both"/>
+        <w:rPr>
+          <w:lang w:val="es-ES"/>
+        </w:rPr>
+      </w:pPr>
+    </w:p>
+    <w:p>
+      <w:pPr>
+        <w:jc w:val="both"/>
+        <w:rPr>
+          <w:lang w:val="es-ES"/>
+        </w:rPr>
+      </w:pPr>
+    </w:p>
+    <w:p>
+      <w:pPr>
+        <w:jc w:val="both"/>
+        <w:rPr>
+          <w:lang w:val="es-ES"/>
+        </w:rPr>
+      </w:pPr>
+    </w:p>
+    <w:p>
+      <w:pPr>
+        <w:jc w:val="both"/>
+        <w:rPr>
+          <w:lang w:val="es-ES"/>
+        </w:rPr>
+      </w:pPr>
+    </w:p>
+    <w:p>
+      <w:pPr>
+        <w:pStyle w:val="Ttulo1"/>
+        <w:numPr>
+          <w:ilvl w:val="0"/>
+          <w:numId w:val="2"/>
+        </w:numPr>
+        <w:ind w:left="0"/>
+        <w:rPr>
+          <w:lang w:val="es-ES"/>
+        </w:rPr>
+      </w:pPr>
+      <w:bookmarkStart w:id="2" w:name="_Toc502629258"/>
+      <w:r>
+        <w:rPr>
+          <w:lang w:val="es-ES"/>
+        </w:rPr>
+        <w:t>Analizador Semántico</w:t>
+      </w:r>
+      <w:bookmarkEnd w:id="2"/>
+    </w:p>
+    <w:p>
+      <w:pPr>
+        <w:jc w:val="both"/>
+        <w:rPr>
+          <w:lang w:val="es-ES"/>
+        </w:rPr>
+      </w:pPr>
+    </w:p>
+    <w:p>
+      <w:pPr>
+        <w:jc w:val="both"/>
+        <w:rPr>
+          <w:lang w:val="es-ES"/>
+        </w:rPr>
+      </w:pPr>
+      <w:r>
+        <w:rPr>
+          <w:lang w:val="es-ES"/>
+        </w:rPr>
+        <w:t>Para implementar la parte del analizador semántico que trata acerca de comprobar la aparición de identificadores repetidos se h</w:t>
+      </w:r>
+      <w:r>
+        <w:rPr>
+          <w:lang w:val="es-ES"/>
+        </w:rPr>
+        <w:t>an añadido las siguientes reglas a la gramática:</w:t>
+      </w:r>
+    </w:p>
+    <w:p>
+      <w:pPr>
+        <w:jc w:val="both"/>
+        <w:rPr>
+          <w:lang w:val="es-ES"/>
+        </w:rPr>
+      </w:pPr>
+    </w:p>
+    <w:p>
+      <w:pPr>
+        <w:pBdr>
+          <w:top w:val="single" w:sz="4" w:space="1" w:color="auto"/>
+          <w:left w:val="single" w:sz="4" w:space="4" w:color="auto"/>
+          <w:bottom w:val="single" w:sz="4" w:space="1" w:color="auto"/>
+          <w:right w:val="single" w:sz="4" w:space="4" w:color="auto"/>
+        </w:pBdr>
+        <w:ind w:left="-851" w:right="-1000"/>
+        <w:jc w:val="both"/>
+        <w:rPr>
+          <w:sz w:val="22"/>
+          <w:lang w:val="es-ES"/>
+        </w:rPr>
+      </w:pPr>
+      <w:r>
+        <w:rPr>
+          <w:sz w:val="22"/>
+          <w:lang w:val="es-ES"/>
+        </w:rPr>
+        <w:t>&lt;Programa&gt; -&gt; PROGRAMA id ; {&lt;decl_var&gt;.ids = [id.valor]} &lt;decl_var&gt; {&lt;decl_subprg&gt;.ids = &lt;decl_var&gt;.ids} &lt;decl_subprg&gt; &lt;instrucciones&gt; .</w:t>
+      </w:r>
+    </w:p>
+    <w:p>
+      <w:pPr>
+        <w:pBdr>
+          <w:top w:val="single" w:sz="4" w:space="1" w:color="auto"/>
+          <w:left w:val="single" w:sz="4" w:space="4" w:color="auto"/>
+          <w:bottom w:val="single" w:sz="4" w:space="1" w:color="auto"/>
+          <w:right w:val="single" w:sz="4" w:space="4" w:color="auto"/>
+        </w:pBdr>
+        <w:ind w:left="-851" w:right="-1000"/>
+        <w:jc w:val="both"/>
+        <w:rPr>
+          <w:sz w:val="22"/>
+          <w:lang w:val="es-ES"/>
+        </w:rPr>
+      </w:pPr>
+      <w:r>
+        <w:rPr>
+          <w:sz w:val="22"/>
+          <w:lang w:val="es-ES"/>
+        </w:rPr>
+        <w:t>&lt;decl_var&gt; -&gt; VAR {&lt;lista_id&gt;.ids = &lt;decl_var&gt;.ids} &lt;lista_id&gt; : &lt;tipo&gt; ; {&lt;decl_v&gt;.ids = &lt;lista_id&gt;.ids} &lt;decl_v&gt; {&lt;decl_var&gt;.ids = &lt;decl_v&gt;.ids}</w:t>
+      </w:r>
+      <w:r>
+        <w:rPr>
+          <w:sz w:val="22"/>
+          <w:lang w:val="es-ES"/>
+        </w:rPr>
+        <w:t xml:space="preserve"> | </w:t>
+      </w:r>
+      <w:r>
+        <w:rPr>
+          <w:sz w:val="22"/>
+          <w:lang w:val="es-ES"/>
+        </w:rPr>
+        <w:t>λ</w:t>
+      </w:r>
+    </w:p>
+    <w:p>
+      <w:pPr>
+        <w:pBdr>
+          <w:top w:val="single" w:sz="4" w:space="1" w:color="auto"/>
+          <w:left w:val="single" w:sz="4" w:space="4" w:color="auto"/>
+          <w:bottom w:val="single" w:sz="4" w:space="1" w:color="auto"/>
+          <w:right w:val="single" w:sz="4" w:space="4" w:color="auto"/>
+        </w:pBdr>
+        <w:ind w:left="-851" w:right="-1000"/>
+        <w:jc w:val="both"/>
+        <w:rPr>
+          <w:sz w:val="22"/>
+          <w:lang w:val="es-ES"/>
+        </w:rPr>
+      </w:pPr>
+      <w:r>
+        <w:rPr>
+          <w:sz w:val="22"/>
+          <w:lang w:val="es-ES"/>
+        </w:rPr>
+        <w:t>&lt;decl_v&gt; -&gt; {&lt;lista_id&gt;.ids = &lt;decl_v&gt;.ids} &lt;lista_id&gt; : &lt;tipo&gt; ; {&lt;decl_v&gt;1.ids = &lt;lista_id&gt;.ids} &lt;decl_v&gt;1 {&lt;decl_v&gt;.ids = &lt;decl_v&gt;1.ids}</w:t>
+      </w:r>
+      <w:r>
+        <w:rPr>
+          <w:sz w:val="22"/>
+          <w:lang w:val="es-ES"/>
+        </w:rPr>
+        <w:t xml:space="preserve"> | </w:t>
+      </w:r>
+      <w:r>
+        <w:rPr>
+          <w:sz w:val="22"/>
+          <w:lang w:val="es-ES"/>
+        </w:rPr>
+        <w:t>λ</w:t>
+      </w:r>
+    </w:p>
+    <w:p>
+      <w:pPr>
+        <w:pBdr>
+          <w:top w:val="single" w:sz="4" w:space="1" w:color="auto"/>
+          <w:left w:val="single" w:sz="4" w:space="4" w:color="auto"/>
+          <w:bottom w:val="single" w:sz="4" w:space="1" w:color="auto"/>
+          <w:right w:val="single" w:sz="4" w:space="4" w:color="auto"/>
+        </w:pBdr>
+        <w:ind w:left="-851" w:right="-1000"/>
+        <w:jc w:val="both"/>
+        <w:rPr>
+          <w:sz w:val="22"/>
+          <w:lang w:val="es-ES"/>
+        </w:rPr>
+      </w:pPr>
+      <w:r>
+        <w:rPr>
+          <w:sz w:val="22"/>
+          <w:lang w:val="es-ES"/>
+        </w:rPr>
+        <w:t>&lt;lista_id&gt; -&gt; id {if id.valor in &lt;lista_id&gt;.ids then ERROR(identif repetido);</w:t>
+      </w:r>
+    </w:p>
+    <w:p>
+      <w:pPr>
+        <w:pBdr>
+          <w:top w:val="single" w:sz="4" w:space="1" w:color="auto"/>
+          <w:left w:val="single" w:sz="4" w:space="4" w:color="auto"/>
+          <w:bottom w:val="single" w:sz="4" w:space="1" w:color="auto"/>
+          <w:right w:val="single" w:sz="4" w:space="4" w:color="auto"/>
+        </w:pBdr>
+        <w:ind w:left="-851" w:right="-1000"/>
+        <w:jc w:val="both"/>
+        <w:rPr>
+          <w:sz w:val="22"/>
+          <w:lang w:val="es-ES"/>
+        </w:rPr>
+      </w:pPr>
+      <w:r>
+        <w:rPr>
+          <w:sz w:val="22"/>
+          <w:lang w:val="es-ES"/>
+        </w:rPr>
+        <w:tab/>
+      </w:r>
+      <w:r>
+        <w:rPr>
+          <w:sz w:val="22"/>
+          <w:lang w:val="es-ES"/>
+        </w:rPr>
+        <w:tab/>
+        <w:t xml:space="preserve">  &lt;lista_id&gt;.ids.append(id.valor);</w:t>
+      </w:r>
+    </w:p>
+    <w:p>
+      <w:pPr>
+        <w:pBdr>
+          <w:top w:val="single" w:sz="4" w:space="1" w:color="auto"/>
+          <w:left w:val="single" w:sz="4" w:space="4" w:color="auto"/>
+          <w:bottom w:val="single" w:sz="4" w:space="1" w:color="auto"/>
+          <w:right w:val="single" w:sz="4" w:space="4" w:color="auto"/>
+        </w:pBdr>
+        <w:ind w:left="-851" w:right="-1000"/>
+        <w:jc w:val="both"/>
+        <w:rPr>
+          <w:sz w:val="22"/>
+          <w:lang w:val="es-ES"/>
+        </w:rPr>
+      </w:pPr>
+      <w:r>
+        <w:rPr>
+          <w:sz w:val="22"/>
+          <w:lang w:val="es-ES"/>
+        </w:rPr>
+        <w:tab/>
+      </w:r>
+      <w:r>
+        <w:rPr>
+          <w:sz w:val="22"/>
+          <w:lang w:val="es-ES"/>
+        </w:rPr>
+        <w:tab/>
+        <w:t xml:space="preserve">  &lt;resto_listaid&gt;.ids = &lt;lista_id&gt;.ids} &lt;resto_listaid&gt; {&lt;lista_id&gt;.ids = &lt;resto_listaid&gt;.ids}</w:t>
+      </w:r>
+    </w:p>
+    <w:p>
+      <w:pPr>
+        <w:pBdr>
+          <w:top w:val="single" w:sz="4" w:space="1" w:color="auto"/>
+          <w:left w:val="single" w:sz="4" w:space="4" w:color="auto"/>
+          <w:bottom w:val="single" w:sz="4" w:space="1" w:color="auto"/>
+          <w:right w:val="single" w:sz="4" w:space="4" w:color="auto"/>
+        </w:pBdr>
+        <w:ind w:left="-851" w:right="-1000"/>
+        <w:jc w:val="both"/>
+        <w:rPr>
+          <w:sz w:val="22"/>
+          <w:lang w:val="es-ES"/>
+        </w:rPr>
+      </w:pPr>
+      <w:r>
+        <w:rPr>
+          <w:sz w:val="22"/>
+          <w:lang w:val="es-ES"/>
+        </w:rPr>
+        <w:t>&lt;resto_listaid&gt; -&gt; , {&lt;lista_id&gt;.ids = &lt;resto_listaid&gt;.ids} &lt;lista_id&gt; {&lt;resto_listaid&gt;.ids = &lt;lista_id&gt;.ids}</w:t>
+      </w:r>
+    </w:p>
+    <w:p>
+      <w:pPr>
+        <w:pBdr>
+          <w:top w:val="single" w:sz="4" w:space="1" w:color="auto"/>
+          <w:left w:val="single" w:sz="4" w:space="4" w:color="auto"/>
+          <w:bottom w:val="single" w:sz="4" w:space="1" w:color="auto"/>
+          <w:right w:val="single" w:sz="4" w:space="4" w:color="auto"/>
+        </w:pBdr>
+        <w:ind w:left="-851" w:right="-1000"/>
+        <w:jc w:val="both"/>
+        <w:rPr>
+          <w:sz w:val="22"/>
+          <w:lang w:val="es-ES"/>
+        </w:rPr>
+      </w:pPr>
+      <w:r>
+        <w:rPr>
+          <w:sz w:val="22"/>
+          <w:lang w:val="es-ES"/>
+        </w:rPr>
+        <w:tab/>
+      </w:r>
+      <w:r>
+        <w:rPr>
+          <w:sz w:val="22"/>
+          <w:lang w:val="es-ES"/>
+        </w:rPr>
+        <w:tab/>
+        <w:t>-&gt; λ</w:t>
+      </w:r>
+    </w:p>
+    <w:p>
+      <w:pPr>
+        <w:pBdr>
+          <w:top w:val="single" w:sz="4" w:space="1" w:color="auto"/>
+          <w:left w:val="single" w:sz="4" w:space="4" w:color="auto"/>
+          <w:bottom w:val="single" w:sz="4" w:space="1" w:color="auto"/>
+          <w:right w:val="single" w:sz="4" w:space="4" w:color="auto"/>
+        </w:pBdr>
+        <w:ind w:left="-851" w:right="-1000"/>
+        <w:jc w:val="both"/>
+        <w:rPr>
+          <w:sz w:val="22"/>
+          <w:lang w:val="es-ES"/>
+        </w:rPr>
+      </w:pPr>
+      <w:r>
+        <w:rPr>
+          <w:sz w:val="22"/>
+          <w:lang w:val="es-ES"/>
+        </w:rPr>
+        <w:t>&lt;tipo&gt; -&gt; &lt;tipo_std&gt; | VECTOR [ num ] de &lt;tipo&gt;</w:t>
+      </w:r>
+    </w:p>
+    <w:p>
+      <w:pPr>
+        <w:pBdr>
+          <w:top w:val="single" w:sz="4" w:space="1" w:color="auto"/>
+          <w:left w:val="single" w:sz="4" w:space="4" w:color="auto"/>
+          <w:bottom w:val="single" w:sz="4" w:space="1" w:color="auto"/>
+          <w:right w:val="single" w:sz="4" w:space="4" w:color="auto"/>
+        </w:pBdr>
+        <w:ind w:left="-851" w:right="-1000"/>
+        <w:jc w:val="both"/>
+        <w:rPr>
+          <w:sz w:val="22"/>
+          <w:lang w:val="es-ES"/>
+        </w:rPr>
+      </w:pPr>
+      <w:r>
+        <w:rPr>
+          <w:sz w:val="22"/>
+          <w:lang w:val="es-ES"/>
+        </w:rPr>
+        <w:t>&lt;tipo_std&gt; -&gt; ENTERO | REAL | BOOLEANO</w:t>
+      </w:r>
+    </w:p>
+    <w:p>
+      <w:pPr>
+        <w:pBdr>
+          <w:top w:val="single" w:sz="4" w:space="1" w:color="auto"/>
+          <w:left w:val="single" w:sz="4" w:space="4" w:color="auto"/>
+          <w:bottom w:val="single" w:sz="4" w:space="1" w:color="auto"/>
+          <w:right w:val="single" w:sz="4" w:space="4" w:color="auto"/>
+        </w:pBdr>
+        <w:ind w:left="-851" w:right="-1000"/>
+        <w:jc w:val="both"/>
+        <w:rPr>
+          <w:sz w:val="22"/>
+          <w:lang w:val="es-ES"/>
+        </w:rPr>
+      </w:pPr>
+      <w:r>
+        <w:rPr>
+          <w:sz w:val="22"/>
+          <w:lang w:val="es-ES"/>
+        </w:rPr>
+        <w:t>&lt;decl_subprg&gt; -&gt; {&lt;decl_sub&gt;.ids = &lt;decl_subprg&gt;.ids} &lt;decl_sub&gt; ; {&lt;decl_subprg&gt;1.ids = &lt;decl_sub&gt;.ids} &lt;decl_subprg&gt;1 {&lt;decl_subprg&gt;.ids = &lt;decl_subprg&gt;1.ids}</w:t>
+      </w:r>
+      <w:r>
+        <w:rPr>
+          <w:sz w:val="22"/>
+          <w:lang w:val="es-ES"/>
+        </w:rPr>
+        <w:t xml:space="preserve"> | </w:t>
+      </w:r>
+      <w:r>
+        <w:rPr>
+          <w:sz w:val="22"/>
+          <w:lang w:val="es-ES"/>
+        </w:rPr>
+        <w:t>λ</w:t>
+      </w:r>
+    </w:p>
+    <w:p>
+      <w:pPr>
+        <w:pBdr>
+          <w:top w:val="single" w:sz="4" w:space="1" w:color="auto"/>
+          <w:left w:val="single" w:sz="4" w:space="4" w:color="auto"/>
+          <w:bottom w:val="single" w:sz="4" w:space="1" w:color="auto"/>
+          <w:right w:val="single" w:sz="4" w:space="4" w:color="auto"/>
+        </w:pBdr>
+        <w:ind w:left="-851" w:right="-1000"/>
+        <w:jc w:val="both"/>
+        <w:rPr>
+          <w:sz w:val="22"/>
+          <w:lang w:val="es-ES"/>
+        </w:rPr>
+      </w:pPr>
+      <w:r>
+        <w:rPr>
+          <w:sz w:val="22"/>
+          <w:lang w:val="es-ES"/>
+        </w:rPr>
+        <w:t>&lt;decl_sub&gt; -&gt; PROC id {if id.valor in &lt;decl_sub&gt;.ids then ERROR(identif repetido);</w:t>
+      </w:r>
+    </w:p>
+    <w:p>
+      <w:pPr>
+        <w:pBdr>
+          <w:top w:val="single" w:sz="4" w:space="1" w:color="auto"/>
+          <w:left w:val="single" w:sz="4" w:space="4" w:color="auto"/>
+          <w:bottom w:val="single" w:sz="4" w:space="1" w:color="auto"/>
+          <w:right w:val="single" w:sz="4" w:space="4" w:color="auto"/>
+        </w:pBdr>
+        <w:ind w:left="-851" w:right="-1000"/>
+        <w:jc w:val="both"/>
+        <w:rPr>
+          <w:sz w:val="22"/>
+          <w:lang w:val="es-ES"/>
+        </w:rPr>
+      </w:pPr>
+      <w:r>
+        <w:rPr>
+          <w:sz w:val="22"/>
+          <w:lang w:val="es-ES"/>
+        </w:rPr>
+        <w:tab/>
+      </w:r>
+      <w:r>
+        <w:rPr>
+          <w:sz w:val="22"/>
+          <w:lang w:val="es-ES"/>
+        </w:rPr>
+        <w:tab/>
+        <w:t xml:space="preserve">       &lt;decl_sub&gt;.ids.append(id.valor);} ; &lt;instrucciones&gt;</w:t>
+      </w:r>
+    </w:p>
+    <w:p>
+      <w:pPr>
+        <w:pBdr>
+          <w:top w:val="single" w:sz="4" w:space="1" w:color="auto"/>
+          <w:left w:val="single" w:sz="4" w:space="4" w:color="auto"/>
+          <w:bottom w:val="single" w:sz="4" w:space="1" w:color="auto"/>
+          <w:right w:val="single" w:sz="4" w:space="4" w:color="auto"/>
+        </w:pBdr>
+        <w:ind w:left="-851" w:right="-1000"/>
+        <w:jc w:val="both"/>
+        <w:rPr>
+          <w:sz w:val="22"/>
+          <w:lang w:val="es-ES"/>
+        </w:rPr>
+      </w:pPr>
+      <w:r>
+        <w:rPr>
+          <w:sz w:val="22"/>
+          <w:lang w:val="es-ES"/>
+        </w:rPr>
+        <w:tab/>
+        <w:t xml:space="preserve">   -&gt; FUNCION id {if id.valor in &lt;decl_sub&gt;.ids then ERROR(identif repetido);</w:t>
+      </w:r>
+    </w:p>
+    <w:p>
+      <w:pPr>
+        <w:pBdr>
+          <w:top w:val="single" w:sz="4" w:space="1" w:color="auto"/>
+          <w:left w:val="single" w:sz="4" w:space="4" w:color="auto"/>
+          <w:bottom w:val="single" w:sz="4" w:space="1" w:color="auto"/>
+          <w:right w:val="single" w:sz="4" w:space="4" w:color="auto"/>
+        </w:pBdr>
+        <w:ind w:left="-851" w:right="-1000"/>
+        <w:jc w:val="both"/>
+        <w:rPr>
+          <w:sz w:val="22"/>
+          <w:lang w:val="es-ES"/>
+        </w:rPr>
+      </w:pPr>
+      <w:r>
+        <w:rPr>
+          <w:sz w:val="22"/>
+          <w:lang w:val="es-ES"/>
+        </w:rPr>
+        <w:tab/>
+      </w:r>
+      <w:r>
+        <w:rPr>
+          <w:sz w:val="22"/>
+          <w:lang w:val="es-ES"/>
+        </w:rPr>
+        <w:tab/>
+        <w:t xml:space="preserve">          &lt;decl_sub&gt;.ids.append(id.valor);} : &lt;tipo_std&gt; ; &lt;instrucciones&gt;</w:t>
+      </w:r>
+    </w:p>
+    <w:p>
+      <w:pPr>
+        <w:pBdr>
+          <w:top w:val="single" w:sz="4" w:space="1" w:color="auto"/>
+          <w:left w:val="single" w:sz="4" w:space="4" w:color="auto"/>
+          <w:bottom w:val="single" w:sz="4" w:space="1" w:color="auto"/>
+          <w:right w:val="single" w:sz="4" w:space="4" w:color="auto"/>
+        </w:pBdr>
+        <w:ind w:left="-851" w:right="-1000"/>
+        <w:jc w:val="both"/>
+        <w:rPr>
+          <w:sz w:val="22"/>
+          <w:lang w:val="es-ES"/>
+        </w:rPr>
+      </w:pPr>
+      <w:r>
+        <w:rPr>
+          <w:sz w:val="22"/>
+          <w:lang w:val="es-ES"/>
+        </w:rPr>
+        <w:t>&lt;instrucciones&gt; -&gt; INICIO &lt;lista_inst&gt; FIN</w:t>
+      </w:r>
+    </w:p>
+    <w:p>
+      <w:pPr>
+        <w:pBdr>
+          <w:top w:val="single" w:sz="4" w:space="1" w:color="auto"/>
+          <w:left w:val="single" w:sz="4" w:space="4" w:color="auto"/>
+          <w:bottom w:val="single" w:sz="4" w:space="1" w:color="auto"/>
+          <w:right w:val="single" w:sz="4" w:space="4" w:color="auto"/>
+        </w:pBdr>
+        <w:ind w:left="-851" w:right="-1000"/>
+        <w:jc w:val="both"/>
+        <w:rPr>
+          <w:sz w:val="22"/>
+          <w:lang w:val="es-ES"/>
+        </w:rPr>
+      </w:pPr>
+      <w:r>
+        <w:rPr>
+          <w:sz w:val="22"/>
+          <w:lang w:val="es-ES"/>
+        </w:rPr>
+        <w:t>&lt;lista_inst&gt; -&gt; &lt;instruccion&gt; ; &lt;lista_inst&gt; | λ</w:t>
+      </w:r>
+    </w:p>
+    <w:p>
+      <w:pPr>
+        <w:pBdr>
+          <w:top w:val="single" w:sz="4" w:space="1" w:color="auto"/>
+          <w:left w:val="single" w:sz="4" w:space="4" w:color="auto"/>
+          <w:bottom w:val="single" w:sz="4" w:space="1" w:color="auto"/>
+          <w:right w:val="single" w:sz="4" w:space="4" w:color="auto"/>
+        </w:pBdr>
+        <w:ind w:left="-851" w:right="-1000"/>
+        <w:jc w:val="both"/>
+        <w:rPr>
+          <w:sz w:val="22"/>
+          <w:lang w:val="es-ES"/>
+        </w:rPr>
+      </w:pPr>
+      <w:r>
+        <w:rPr>
+          <w:sz w:val="22"/>
+          <w:lang w:val="es-ES"/>
+        </w:rPr>
+        <w:t>&lt;instruccion&gt; -&gt; INICIO &lt;lista_inst&gt; FIN</w:t>
+      </w:r>
+    </w:p>
+    <w:p>
+      <w:pPr>
+        <w:pBdr>
+          <w:top w:val="single" w:sz="4" w:space="1" w:color="auto"/>
+          <w:left w:val="single" w:sz="4" w:space="4" w:color="auto"/>
+          <w:bottom w:val="single" w:sz="4" w:space="1" w:color="auto"/>
+          <w:right w:val="single" w:sz="4" w:space="4" w:color="auto"/>
+        </w:pBdr>
+        <w:ind w:left="-851" w:right="-1000"/>
+        <w:jc w:val="both"/>
+        <w:rPr>
+          <w:sz w:val="22"/>
+          <w:lang w:val="es-ES"/>
+        </w:rPr>
+      </w:pPr>
+      <w:r>
+        <w:rPr>
+          <w:sz w:val="22"/>
+          <w:lang w:val="es-ES"/>
+        </w:rPr>
+        <w:tab/>
+        <w:t xml:space="preserve">      -&gt; &lt;inst_simple&gt;</w:t>
+      </w:r>
+    </w:p>
+    <w:p>
+      <w:pPr>
+        <w:pBdr>
+          <w:top w:val="single" w:sz="4" w:space="1" w:color="auto"/>
+          <w:left w:val="single" w:sz="4" w:space="4" w:color="auto"/>
+          <w:bottom w:val="single" w:sz="4" w:space="1" w:color="auto"/>
+          <w:right w:val="single" w:sz="4" w:space="4" w:color="auto"/>
+        </w:pBdr>
+        <w:ind w:left="-851" w:right="-1000"/>
+        <w:jc w:val="both"/>
+        <w:rPr>
+          <w:sz w:val="22"/>
+          <w:lang w:val="es-ES"/>
+        </w:rPr>
+      </w:pPr>
+      <w:r>
+        <w:rPr>
+          <w:sz w:val="22"/>
+          <w:lang w:val="es-ES"/>
+        </w:rPr>
+        <w:tab/>
+        <w:t xml:space="preserve">      -&gt; &lt;inst_e/s&gt;</w:t>
+      </w:r>
+    </w:p>
+    <w:p>
+      <w:pPr>
+        <w:pBdr>
+          <w:top w:val="single" w:sz="4" w:space="1" w:color="auto"/>
+          <w:left w:val="single" w:sz="4" w:space="4" w:color="auto"/>
+          <w:bottom w:val="single" w:sz="4" w:space="1" w:color="auto"/>
+          <w:right w:val="single" w:sz="4" w:space="4" w:color="auto"/>
+        </w:pBdr>
+        <w:ind w:left="-851" w:right="-1000"/>
+        <w:jc w:val="both"/>
+        <w:rPr>
+          <w:sz w:val="22"/>
+          <w:lang w:val="es-ES"/>
+        </w:rPr>
+      </w:pPr>
+      <w:r>
+        <w:rPr>
+          <w:sz w:val="22"/>
+          <w:lang w:val="es-ES"/>
+        </w:rPr>
+        <w:tab/>
+        <w:t xml:space="preserve">      -&gt; SI &lt;expresion&gt; ENTONCES &lt;instruccion&gt; </w:t>
+      </w:r>
+      <w:r>
+        <w:rPr>
+          <w:sz w:val="22"/>
+          <w:lang w:val="es-ES"/>
+        </w:rPr>
+        <w:t xml:space="preserve">; </w:t>
+      </w:r>
+      <w:r>
+        <w:rPr>
+          <w:sz w:val="22"/>
+          <w:lang w:val="es-ES"/>
+        </w:rPr>
+        <w:t>SINO &lt;instruccion&gt;</w:t>
+      </w:r>
+    </w:p>
+    <w:p>
+      <w:pPr>
+        <w:pBdr>
+          <w:top w:val="single" w:sz="4" w:space="1" w:color="auto"/>
+          <w:left w:val="single" w:sz="4" w:space="4" w:color="auto"/>
+          <w:bottom w:val="single" w:sz="4" w:space="1" w:color="auto"/>
+          <w:right w:val="single" w:sz="4" w:space="4" w:color="auto"/>
+        </w:pBdr>
+        <w:ind w:left="-851" w:right="-1000"/>
+        <w:jc w:val="both"/>
+        <w:rPr>
+          <w:sz w:val="22"/>
+          <w:lang w:val="es-ES"/>
+        </w:rPr>
+      </w:pPr>
+      <w:r>
+        <w:rPr>
+          <w:sz w:val="22"/>
+          <w:lang w:val="es-ES"/>
+        </w:rPr>
+        <w:tab/>
+        <w:t xml:space="preserve">      -&gt; MIENTRAS &lt;expresion&gt; HACER &lt;instruccion&gt;</w:t>
+      </w:r>
+    </w:p>
+    <w:p>
+      <w:pPr>
+        <w:pBdr>
+          <w:top w:val="single" w:sz="4" w:space="1" w:color="auto"/>
+          <w:left w:val="single" w:sz="4" w:space="4" w:color="auto"/>
+          <w:bottom w:val="single" w:sz="4" w:space="1" w:color="auto"/>
+          <w:right w:val="single" w:sz="4" w:space="4" w:color="auto"/>
+        </w:pBdr>
+        <w:ind w:left="-851" w:right="-1000"/>
+        <w:jc w:val="both"/>
+        <w:rPr>
+          <w:sz w:val="22"/>
+          <w:lang w:val="es-ES"/>
+        </w:rPr>
+      </w:pPr>
+      <w:r>
+        <w:rPr>
+          <w:sz w:val="22"/>
+          <w:lang w:val="es-ES"/>
+        </w:rPr>
+        <w:t>&lt;inst_simple&gt; -&gt; id &lt;resto_instsimple&gt;</w:t>
+      </w:r>
+    </w:p>
+    <w:p>
+      <w:pPr>
+        <w:pBdr>
+          <w:top w:val="single" w:sz="4" w:space="1" w:color="auto"/>
+          <w:left w:val="single" w:sz="4" w:space="4" w:color="auto"/>
+          <w:bottom w:val="single" w:sz="4" w:space="1" w:color="auto"/>
+          <w:right w:val="single" w:sz="4" w:space="4" w:color="auto"/>
+        </w:pBdr>
+        <w:ind w:left="-851" w:right="-1000"/>
+        <w:jc w:val="both"/>
+        <w:rPr>
+          <w:sz w:val="22"/>
+          <w:lang w:val="es-ES"/>
+        </w:rPr>
+      </w:pPr>
+      <w:r>
+        <w:rPr>
+          <w:sz w:val="22"/>
+          <w:lang w:val="es-ES"/>
+        </w:rPr>
+        <w:t>&lt;resto_instsimple&gt; -&gt; opasigna &lt;expresion&gt; | [ &lt;expr_simple&gt; ] opasigna &lt;expresion&gt; | λ</w:t>
+      </w:r>
+    </w:p>
+    <w:p>
+      <w:pPr>
+        <w:pBdr>
+          <w:top w:val="single" w:sz="4" w:space="1" w:color="auto"/>
+          <w:left w:val="single" w:sz="4" w:space="4" w:color="auto"/>
+          <w:bottom w:val="single" w:sz="4" w:space="1" w:color="auto"/>
+          <w:right w:val="single" w:sz="4" w:space="4" w:color="auto"/>
+        </w:pBdr>
+        <w:ind w:left="-851" w:right="-1000"/>
+        <w:jc w:val="both"/>
+        <w:rPr>
+          <w:sz w:val="22"/>
+          <w:lang w:val="es-ES"/>
+        </w:rPr>
+      </w:pPr>
+      <w:r>
+        <w:rPr>
+          <w:sz w:val="22"/>
+          <w:lang w:val="es-ES"/>
+        </w:rPr>
+        <w:t>&lt;variable&gt; -&gt; id &lt;resto_var&gt;</w:t>
+      </w:r>
+    </w:p>
+    <w:p>
+      <w:pPr>
+        <w:pBdr>
+          <w:top w:val="single" w:sz="4" w:space="1" w:color="auto"/>
+          <w:left w:val="single" w:sz="4" w:space="4" w:color="auto"/>
+          <w:bottom w:val="single" w:sz="4" w:space="1" w:color="auto"/>
+          <w:right w:val="single" w:sz="4" w:space="4" w:color="auto"/>
+        </w:pBdr>
+        <w:ind w:left="-851" w:right="-1000"/>
+        <w:jc w:val="both"/>
+        <w:rPr>
+          <w:sz w:val="22"/>
+          <w:lang w:val="es-ES"/>
+        </w:rPr>
+      </w:pPr>
+      <w:r>
+        <w:rPr>
+          <w:sz w:val="22"/>
+          <w:lang w:val="es-ES"/>
+        </w:rPr>
+        <w:t>&lt;resto_var&gt; -&gt; [ &lt;expr_simple&gt; ] | λ</w:t>
+      </w:r>
+    </w:p>
+    <w:p>
+      <w:pPr>
+        <w:pBdr>
+          <w:top w:val="single" w:sz="4" w:space="1" w:color="auto"/>
+          <w:left w:val="single" w:sz="4" w:space="4" w:color="auto"/>
+          <w:bottom w:val="single" w:sz="4" w:space="1" w:color="auto"/>
+          <w:right w:val="single" w:sz="4" w:space="4" w:color="auto"/>
+        </w:pBdr>
+        <w:ind w:left="-851" w:right="-1000"/>
+        <w:jc w:val="both"/>
+        <w:rPr>
+          <w:sz w:val="22"/>
+          <w:lang w:val="es-ES"/>
+        </w:rPr>
+      </w:pPr>
+      <w:r>
+        <w:rPr>
+          <w:sz w:val="22"/>
+          <w:lang w:val="es-ES"/>
+        </w:rPr>
+        <w:t>&lt;inst_e/s&gt; -&gt; LEE ( id ) | ESCRIBE ( &lt;expr_simple&gt; )</w:t>
+      </w:r>
+    </w:p>
+    <w:p>
+      <w:pPr>
+        <w:pBdr>
+          <w:top w:val="single" w:sz="4" w:space="1" w:color="auto"/>
+          <w:left w:val="single" w:sz="4" w:space="4" w:color="auto"/>
+          <w:bottom w:val="single" w:sz="4" w:space="1" w:color="auto"/>
+          <w:right w:val="single" w:sz="4" w:space="4" w:color="auto"/>
+        </w:pBdr>
+        <w:ind w:left="-851" w:right="-1000"/>
+        <w:jc w:val="both"/>
+        <w:rPr>
+          <w:sz w:val="22"/>
+          <w:lang w:val="es-ES"/>
+        </w:rPr>
+      </w:pPr>
+      <w:r>
+        <w:rPr>
+          <w:sz w:val="22"/>
+          <w:lang w:val="es-ES"/>
+        </w:rPr>
+        <w:t>&lt;expresion&gt; -&gt; &lt;expr_simple&gt; &lt;expr_aux&gt;</w:t>
+      </w:r>
+    </w:p>
+    <w:p>
+      <w:pPr>
+        <w:pBdr>
+          <w:top w:val="single" w:sz="4" w:space="1" w:color="auto"/>
+          <w:left w:val="single" w:sz="4" w:space="4" w:color="auto"/>
+          <w:bottom w:val="single" w:sz="4" w:space="1" w:color="auto"/>
+          <w:right w:val="single" w:sz="4" w:space="4" w:color="auto"/>
+        </w:pBdr>
+        <w:ind w:left="-851" w:right="-1000"/>
+        <w:jc w:val="both"/>
+        <w:rPr>
+          <w:sz w:val="22"/>
+          <w:lang w:val="es-ES"/>
+        </w:rPr>
+      </w:pPr>
+      <w:r>
+        <w:rPr>
+          <w:sz w:val="22"/>
+          <w:lang w:val="es-ES"/>
+        </w:rPr>
+        <w:t>&lt;expr_aux&gt; -&gt; oprel &lt;expr_simple&gt; | λ</w:t>
+      </w:r>
+    </w:p>
+    <w:p>
+      <w:pPr>
+        <w:pBdr>
+          <w:top w:val="single" w:sz="4" w:space="1" w:color="auto"/>
+          <w:left w:val="single" w:sz="4" w:space="4" w:color="auto"/>
+          <w:bottom w:val="single" w:sz="4" w:space="1" w:color="auto"/>
+          <w:right w:val="single" w:sz="4" w:space="4" w:color="auto"/>
+        </w:pBdr>
+        <w:ind w:left="-851" w:right="-1000"/>
+        <w:jc w:val="both"/>
+        <w:rPr>
+          <w:sz w:val="22"/>
+          <w:lang w:val="es-ES"/>
+        </w:rPr>
+      </w:pPr>
+      <w:r>
+        <w:rPr>
+          <w:sz w:val="22"/>
+          <w:lang w:val="es-ES"/>
+        </w:rPr>
+        <w:t>&lt;expr_simple&gt; -&gt; &lt;termino&gt; &lt;resto_exsimple&gt; | &lt;signo&gt; &lt;termino&gt; &lt;resto_exsimple&gt;</w:t>
+      </w:r>
+    </w:p>
+    <w:p>
+      <w:pPr>
+        <w:pBdr>
+          <w:top w:val="single" w:sz="4" w:space="1" w:color="auto"/>
+          <w:left w:val="single" w:sz="4" w:space="4" w:color="auto"/>
+          <w:bottom w:val="single" w:sz="4" w:space="1" w:color="auto"/>
+          <w:right w:val="single" w:sz="4" w:space="4" w:color="auto"/>
+        </w:pBdr>
+        <w:ind w:left="-851" w:right="-1000"/>
+        <w:jc w:val="both"/>
+        <w:rPr>
+          <w:sz w:val="22"/>
+          <w:lang w:val="es-ES"/>
+        </w:rPr>
+      </w:pPr>
+      <w:r>
+        <w:rPr>
+          <w:sz w:val="22"/>
+          <w:lang w:val="es-ES"/>
+        </w:rPr>
+        <w:t>&lt;resto_exsimple&gt; -&gt; opsuma &lt;termino&gt; &lt;resto_exsimple&gt; | O &lt;termino&gt; &lt;resto_exsimple&gt; | λ</w:t>
+      </w:r>
+    </w:p>
+    <w:p>
+      <w:pPr>
+        <w:pBdr>
+          <w:top w:val="single" w:sz="4" w:space="1" w:color="auto"/>
+          <w:left w:val="single" w:sz="4" w:space="4" w:color="auto"/>
+          <w:bottom w:val="single" w:sz="4" w:space="1" w:color="auto"/>
+          <w:right w:val="single" w:sz="4" w:space="4" w:color="auto"/>
+        </w:pBdr>
+        <w:ind w:left="-851" w:right="-1000"/>
+        <w:jc w:val="both"/>
+        <w:rPr>
+          <w:sz w:val="22"/>
+          <w:lang w:val="es-ES"/>
+        </w:rPr>
+      </w:pPr>
+      <w:r>
+        <w:rPr>
+          <w:sz w:val="22"/>
+          <w:lang w:val="es-ES"/>
+        </w:rPr>
+        <w:t>&lt;termino&gt; -&gt; &lt;factor&gt; &lt;resto_term&gt;</w:t>
+      </w:r>
+    </w:p>
+    <w:p>
+      <w:pPr>
+        <w:pBdr>
+          <w:top w:val="single" w:sz="4" w:space="1" w:color="auto"/>
+          <w:left w:val="single" w:sz="4" w:space="4" w:color="auto"/>
+          <w:bottom w:val="single" w:sz="4" w:space="1" w:color="auto"/>
+          <w:right w:val="single" w:sz="4" w:space="4" w:color="auto"/>
+        </w:pBdr>
+        <w:ind w:left="-851" w:right="-1000"/>
+        <w:jc w:val="both"/>
+        <w:rPr>
+          <w:sz w:val="22"/>
+          <w:lang w:val="es-ES"/>
+        </w:rPr>
+      </w:pPr>
+      <w:r>
+        <w:rPr>
+          <w:sz w:val="22"/>
+          <w:lang w:val="es-ES"/>
+        </w:rPr>
+        <w:t>&lt;resto_term&gt; -&gt; opmult &lt;factor&gt; &lt;resto_term&gt; | Y &lt;factor&gt; &lt;resto_term&gt; | λ</w:t>
+      </w:r>
+    </w:p>
+    <w:p>
+      <w:pPr>
+        <w:pBdr>
+          <w:top w:val="single" w:sz="4" w:space="1" w:color="auto"/>
+          <w:left w:val="single" w:sz="4" w:space="4" w:color="auto"/>
+          <w:bottom w:val="single" w:sz="4" w:space="1" w:color="auto"/>
+          <w:right w:val="single" w:sz="4" w:space="4" w:color="auto"/>
+        </w:pBdr>
+        <w:ind w:left="-851" w:right="-1000"/>
+        <w:jc w:val="both"/>
+        <w:rPr>
+          <w:sz w:val="22"/>
+          <w:lang w:val="es-ES"/>
+        </w:rPr>
+      </w:pPr>
+      <w:r>
+        <w:rPr>
+          <w:sz w:val="22"/>
+          <w:lang w:val="es-ES"/>
+        </w:rPr>
+        <w:t>&lt;factor&gt; -&gt; &lt;variable&gt; | num | ( &lt;expresion&gt; ) | NO &lt;factor&gt; | CIERTO | FALSO</w:t>
+      </w:r>
+    </w:p>
+    <w:p>
+      <w:pPr>
+        <w:pBdr>
+          <w:top w:val="single" w:sz="4" w:space="1" w:color="auto"/>
+          <w:left w:val="single" w:sz="4" w:space="4" w:color="auto"/>
+          <w:bottom w:val="single" w:sz="4" w:space="1" w:color="auto"/>
+          <w:right w:val="single" w:sz="4" w:space="4" w:color="auto"/>
+        </w:pBdr>
+        <w:ind w:left="-851" w:right="-1000"/>
+        <w:jc w:val="both"/>
+        <w:rPr>
+          <w:sz w:val="22"/>
+          <w:lang w:val="es-ES"/>
+        </w:rPr>
+      </w:pPr>
+      <w:r>
+        <w:rPr>
+          <w:sz w:val="22"/>
+          <w:lang w:val="es-ES"/>
+        </w:rPr>
+        <w:t>&lt;signo&gt; -&gt; + | -</w:t>
+      </w:r>
+    </w:p>
+    <w:p>
+      <w:pPr>
+        <w:jc w:val="both"/>
+        <w:rPr>
+          <w:lang w:val="es-ES"/>
+        </w:rPr>
+      </w:pPr>
+    </w:p>
+    <w:p>
+      <w:pPr>
+        <w:jc w:val="both"/>
+        <w:rPr>
+          <w:lang w:val="es-ES"/>
+        </w:rPr>
+      </w:pPr>
+    </w:p>
+    <w:p>
+      <w:pPr>
+        <w:jc w:val="both"/>
+        <w:rPr>
+          <w:lang w:val="es-ES"/>
+        </w:rPr>
+      </w:pPr>
+    </w:p>
+    <w:p>
+      <w:pPr>
+        <w:jc w:val="both"/>
+        <w:rPr>
+          <w:lang w:val="es-ES"/>
+        </w:rPr>
+      </w:pPr>
+    </w:p>
+    <w:p>
+      <w:pPr>
+        <w:jc w:val="both"/>
+        <w:rPr>
+          <w:lang w:val="es-ES"/>
+        </w:rPr>
+      </w:pPr>
+    </w:p>
+    <w:p>
+      <w:pPr>
+        <w:jc w:val="both"/>
+        <w:rPr>
+          <w:lang w:val="es-ES"/>
+        </w:rPr>
+      </w:pPr>
+    </w:p>
+    <w:p>
+      <w:pPr>
+        <w:jc w:val="both"/>
+        <w:rPr>
+          <w:lang w:val="es-ES"/>
+        </w:rPr>
+      </w:pPr>
+      <w:r>
+        <w:rPr>
+          <w:lang w:val="es-ES"/>
+        </w:rPr>
+        <w:t>De esta forma se implementa el analizador semántico sobre el analizador semántico, añadiendo los identificadores encontrados a una lista, pasándolo por parámetro y devolviéndolo en las funciones requeridas.</w:t>
+      </w:r>
+    </w:p>
+    <w:p>
+      <w:pPr>
+        <w:jc w:val="both"/>
+        <w:rPr>
+          <w:lang w:val="es-ES"/>
+        </w:rPr>
+      </w:pPr>
+    </w:p>
+    <w:p>
+      <w:pPr>
+        <w:jc w:val="both"/>
+        <w:rPr>
+          <w:lang w:val="es-ES"/>
+        </w:rPr>
+      </w:pPr>
+      <w:r>
+        <w:rPr>
+          <w:lang w:val="es-ES"/>
+        </w:rPr>
+        <w:t>En caso de encontrar un identificador repetido muestra un error por cada identificador que se repite.</w:t>
+      </w:r>
+    </w:p>
+    <w:p>
+      <w:pPr>
+        <w:jc w:val="both"/>
+        <w:rPr>
+          <w:lang w:val="es-ES"/>
+        </w:rPr>
+      </w:pPr>
+    </w:p>
+    <w:p>
+      <w:pPr>
+        <w:jc w:val="both"/>
+        <w:rPr>
+          <w:lang w:val="es-ES"/>
+        </w:rPr>
+      </w:pPr>
+      <w:r>
+        <w:rPr>
+          <w:lang w:val="es-ES"/>
+        </w:rPr>
+        <w:t>Fragmento de código de ejemplo:</w:t>
+      </w:r>
+    </w:p>
+    <w:p>
+      <w:pPr>
+        <w:shd w:val="clear" w:color="auto" w:fill="1E1E1E"/>
+        <w:spacing w:line="270" w:lineRule="atLeast"/>
+        <w:rPr>
+          <w:rFonts w:ascii="Menlo" w:eastAsia="Times New Roman" w:hAnsi="Menlo" w:cs="Menlo"/>
+          <w:color w:val="D4D4D4"/>
+          <w:sz w:val="18"/>
+          <w:szCs w:val="18"/>
+          <w:lang w:val="en-US" w:eastAsia="es-ES_tradnl"/>
+        </w:rPr>
+      </w:pPr>
+      <w:r>
+        <w:rPr>
+          <w:rFonts w:ascii="Menlo" w:eastAsia="Times New Roman" w:hAnsi="Menlo" w:cs="Menlo"/>
+          <w:color w:val="569CD6"/>
+          <w:sz w:val="18"/>
+          <w:szCs w:val="18"/>
+          <w:lang w:val="en-US" w:eastAsia="es-ES_tradnl"/>
+        </w:rPr>
+        <w:t>def</w:t>
+      </w:r>
+      <w:r>
+        <w:rPr>
+          <w:rFonts w:ascii="Menlo" w:eastAsia="Times New Roman" w:hAnsi="Menlo" w:cs="Menlo"/>
+          <w:color w:val="D4D4D4"/>
+          <w:sz w:val="18"/>
+          <w:szCs w:val="18"/>
+          <w:lang w:val="en-US" w:eastAsia="es-ES_tradnl"/>
+        </w:rPr>
+        <w:t xml:space="preserve"> </w:t>
+      </w:r>
+      <w:r>
+        <w:rPr>
+          <w:rFonts w:ascii="Menlo" w:eastAsia="Times New Roman" w:hAnsi="Menlo" w:cs="Menlo"/>
+          <w:color w:val="DCDCAA"/>
+          <w:sz w:val="18"/>
+          <w:szCs w:val="18"/>
+          <w:lang w:val="en-US" w:eastAsia="es-ES_tradnl"/>
+        </w:rPr>
+        <w:t>analyzeListaId</w:t>
+      </w:r>
+      <w:r>
+        <w:rPr>
+          <w:rFonts w:ascii="Menlo" w:eastAsia="Times New Roman" w:hAnsi="Menlo" w:cs="Menlo"/>
+          <w:color w:val="D4D4D4"/>
+          <w:sz w:val="18"/>
+          <w:szCs w:val="18"/>
+          <w:lang w:val="en-US" w:eastAsia="es-ES_tradnl"/>
+        </w:rPr>
+        <w:t>(</w:t>
+      </w:r>
+      <w:r>
+        <w:rPr>
+          <w:rFonts w:ascii="Menlo" w:eastAsia="Times New Roman" w:hAnsi="Menlo" w:cs="Menlo"/>
+          <w:color w:val="9CDCFE"/>
+          <w:sz w:val="18"/>
+          <w:szCs w:val="18"/>
+          <w:lang w:val="en-US" w:eastAsia="es-ES_tradnl"/>
+        </w:rPr>
+        <w:t>self</w:t>
+      </w:r>
+      <w:r>
+        <w:rPr>
+          <w:rFonts w:ascii="Menlo" w:eastAsia="Times New Roman" w:hAnsi="Menlo" w:cs="Menlo"/>
+          <w:color w:val="D4D4D4"/>
+          <w:sz w:val="18"/>
+          <w:szCs w:val="18"/>
+          <w:lang w:val="en-US" w:eastAsia="es-ES_tradnl"/>
+        </w:rPr>
+        <w:t>, **</w:t>
+      </w:r>
+      <w:r>
+        <w:rPr>
+          <w:rFonts w:ascii="Menlo" w:eastAsia="Times New Roman" w:hAnsi="Menlo" w:cs="Menlo"/>
+          <w:color w:val="9CDCFE"/>
+          <w:sz w:val="18"/>
+          <w:szCs w:val="18"/>
+          <w:lang w:val="en-US" w:eastAsia="es-ES_tradnl"/>
+        </w:rPr>
+        <w:t>kwargs</w:t>
+      </w:r>
+      <w:r>
+        <w:rPr>
+          <w:rFonts w:ascii="Menlo" w:eastAsia="Times New Roman" w:hAnsi="Menlo" w:cs="Menlo"/>
+          <w:color w:val="D4D4D4"/>
+          <w:sz w:val="18"/>
+          <w:szCs w:val="18"/>
+          <w:lang w:val="en-US" w:eastAsia="es-ES_tradnl"/>
+        </w:rPr>
+        <w:t>):</w:t>
+      </w:r>
+    </w:p>
+    <w:p>
+      <w:pPr>
+        <w:shd w:val="clear" w:color="auto" w:fill="1E1E1E"/>
+        <w:spacing w:line="270" w:lineRule="atLeast"/>
+        <w:rPr>
+          <w:rFonts w:ascii="Menlo" w:eastAsia="Times New Roman" w:hAnsi="Menlo" w:cs="Menlo"/>
+          <w:color w:val="D4D4D4"/>
+          <w:sz w:val="18"/>
+          <w:szCs w:val="18"/>
+          <w:lang w:val="en-US" w:eastAsia="es-ES_tradnl"/>
+        </w:rPr>
+      </w:pPr>
+      <w:r>
+        <w:rPr>
+          <w:rFonts w:ascii="Menlo" w:eastAsia="Times New Roman" w:hAnsi="Menlo" w:cs="Menlo"/>
+          <w:color w:val="D4D4D4"/>
+          <w:sz w:val="18"/>
+          <w:szCs w:val="18"/>
+          <w:lang w:val="en-US" w:eastAsia="es-ES_tradnl"/>
+        </w:rPr>
+        <w:t>        ids = kwargs[</w:t>
+      </w:r>
+      <w:r>
+        <w:rPr>
+          <w:rFonts w:ascii="Menlo" w:eastAsia="Times New Roman" w:hAnsi="Menlo" w:cs="Menlo"/>
+          <w:color w:val="CE9178"/>
+          <w:sz w:val="18"/>
+          <w:szCs w:val="18"/>
+          <w:lang w:val="en-US" w:eastAsia="es-ES_tradnl"/>
+        </w:rPr>
+        <w:t>'ids'</w:t>
+      </w:r>
+      <w:r>
+        <w:rPr>
+          <w:rFonts w:ascii="Menlo" w:eastAsia="Times New Roman" w:hAnsi="Menlo" w:cs="Menlo"/>
+          <w:color w:val="D4D4D4"/>
+          <w:sz w:val="18"/>
+          <w:szCs w:val="18"/>
+          <w:lang w:val="en-US" w:eastAsia="es-ES_tradnl"/>
+        </w:rPr>
+        <w:t>]</w:t>
+      </w:r>
+    </w:p>
+    <w:p>
+      <w:pPr>
+        <w:shd w:val="clear" w:color="auto" w:fill="1E1E1E"/>
+        <w:spacing w:line="270" w:lineRule="atLeast"/>
+        <w:rPr>
+          <w:rFonts w:ascii="Menlo" w:eastAsia="Times New Roman" w:hAnsi="Menlo" w:cs="Menlo"/>
+          <w:color w:val="D4D4D4"/>
+          <w:sz w:val="18"/>
+          <w:szCs w:val="18"/>
+          <w:lang w:val="en-US" w:eastAsia="es-ES_tradnl"/>
+        </w:rPr>
+      </w:pPr>
+      <w:r>
+        <w:rPr>
+          <w:rFonts w:ascii="Menlo" w:eastAsia="Times New Roman" w:hAnsi="Menlo" w:cs="Menlo"/>
+          <w:color w:val="D4D4D4"/>
+          <w:sz w:val="18"/>
+          <w:szCs w:val="18"/>
+          <w:lang w:val="en-US" w:eastAsia="es-ES_tradnl"/>
+        </w:rPr>
+        <w:t>        </w:t>
+      </w:r>
+      <w:r>
+        <w:rPr>
+          <w:rFonts w:ascii="Menlo" w:eastAsia="Times New Roman" w:hAnsi="Menlo" w:cs="Menlo"/>
+          <w:color w:val="C586C0"/>
+          <w:sz w:val="18"/>
+          <w:szCs w:val="18"/>
+          <w:lang w:val="en-US" w:eastAsia="es-ES_tradnl"/>
+        </w:rPr>
+        <w:t>if</w:t>
+      </w:r>
+      <w:r>
+        <w:rPr>
+          <w:rFonts w:ascii="Menlo" w:eastAsia="Times New Roman" w:hAnsi="Menlo" w:cs="Menlo"/>
+          <w:color w:val="D4D4D4"/>
+          <w:sz w:val="18"/>
+          <w:szCs w:val="18"/>
+          <w:lang w:val="en-US" w:eastAsia="es-ES_tradnl"/>
+        </w:rPr>
+        <w:t xml:space="preserve"> (</w:t>
+      </w:r>
+      <w:r>
+        <w:rPr>
+          <w:rFonts w:ascii="Menlo" w:eastAsia="Times New Roman" w:hAnsi="Menlo" w:cs="Menlo"/>
+          <w:color w:val="569CD6"/>
+          <w:sz w:val="18"/>
+          <w:szCs w:val="18"/>
+          <w:lang w:val="en-US" w:eastAsia="es-ES_tradnl"/>
+        </w:rPr>
+        <w:t>self</w:t>
+      </w:r>
+      <w:r>
+        <w:rPr>
+          <w:rFonts w:ascii="Menlo" w:eastAsia="Times New Roman" w:hAnsi="Menlo" w:cs="Menlo"/>
+          <w:color w:val="D4D4D4"/>
+          <w:sz w:val="18"/>
+          <w:szCs w:val="18"/>
+          <w:lang w:val="en-US" w:eastAsia="es-ES_tradnl"/>
+        </w:rPr>
+        <w:t xml:space="preserve">.component == </w:t>
+      </w:r>
+      <w:r>
+        <w:rPr>
+          <w:rFonts w:ascii="Menlo" w:eastAsia="Times New Roman" w:hAnsi="Menlo" w:cs="Menlo"/>
+          <w:color w:val="569CD6"/>
+          <w:sz w:val="18"/>
+          <w:szCs w:val="18"/>
+          <w:lang w:val="en-US" w:eastAsia="es-ES_tradnl"/>
+        </w:rPr>
+        <w:t>None</w:t>
+      </w:r>
+      <w:r>
+        <w:rPr>
+          <w:rFonts w:ascii="Menlo" w:eastAsia="Times New Roman" w:hAnsi="Menlo" w:cs="Menlo"/>
+          <w:color w:val="D4D4D4"/>
+          <w:sz w:val="18"/>
+          <w:szCs w:val="18"/>
+          <w:lang w:val="en-US" w:eastAsia="es-ES_tradnl"/>
+        </w:rPr>
+        <w:t>):</w:t>
+      </w:r>
+    </w:p>
+    <w:p>
+      <w:pPr>
+        <w:shd w:val="clear" w:color="auto" w:fill="1E1E1E"/>
+        <w:spacing w:line="270" w:lineRule="atLeast"/>
+        <w:rPr>
+          <w:rFonts w:ascii="Menlo" w:eastAsia="Times New Roman" w:hAnsi="Menlo" w:cs="Menlo"/>
+          <w:color w:val="D4D4D4"/>
+          <w:sz w:val="18"/>
+          <w:szCs w:val="18"/>
+          <w:lang w:val="en-US" w:eastAsia="es-ES_tradnl"/>
+        </w:rPr>
+      </w:pPr>
+      <w:r>
+        <w:rPr>
+          <w:rFonts w:ascii="Menlo" w:eastAsia="Times New Roman" w:hAnsi="Menlo" w:cs="Menlo"/>
+          <w:color w:val="D4D4D4"/>
+          <w:sz w:val="18"/>
+          <w:szCs w:val="18"/>
+          <w:lang w:val="en-US" w:eastAsia="es-ES_tradnl"/>
+        </w:rPr>
+        <w:t>            </w:t>
+      </w:r>
+      <w:r>
+        <w:rPr>
+          <w:rFonts w:ascii="Menlo" w:eastAsia="Times New Roman" w:hAnsi="Menlo" w:cs="Menlo"/>
+          <w:color w:val="C586C0"/>
+          <w:sz w:val="18"/>
+          <w:szCs w:val="18"/>
+          <w:lang w:val="en-US" w:eastAsia="es-ES_tradnl"/>
+        </w:rPr>
+        <w:t>return</w:t>
+      </w:r>
+      <w:r>
+        <w:rPr>
+          <w:rFonts w:ascii="Menlo" w:eastAsia="Times New Roman" w:hAnsi="Menlo" w:cs="Menlo"/>
+          <w:color w:val="D4D4D4"/>
+          <w:sz w:val="18"/>
+          <w:szCs w:val="18"/>
+          <w:lang w:val="en-US" w:eastAsia="es-ES_tradnl"/>
+        </w:rPr>
+        <w:t xml:space="preserve"> ids</w:t>
+      </w:r>
+    </w:p>
+    <w:p>
+      <w:pPr>
+        <w:shd w:val="clear" w:color="auto" w:fill="1E1E1E"/>
+        <w:spacing w:line="270" w:lineRule="atLeast"/>
+        <w:rPr>
+          <w:rFonts w:ascii="Menlo" w:eastAsia="Times New Roman" w:hAnsi="Menlo" w:cs="Menlo"/>
+          <w:color w:val="D4D4D4"/>
+          <w:sz w:val="18"/>
+          <w:szCs w:val="18"/>
+          <w:lang w:val="en-US" w:eastAsia="es-ES_tradnl"/>
+        </w:rPr>
+      </w:pPr>
+    </w:p>
+    <w:p>
+      <w:pPr>
+        <w:shd w:val="clear" w:color="auto" w:fill="1E1E1E"/>
+        <w:spacing w:line="270" w:lineRule="atLeast"/>
+        <w:rPr>
+          <w:rFonts w:ascii="Menlo" w:eastAsia="Times New Roman" w:hAnsi="Menlo" w:cs="Menlo"/>
+          <w:color w:val="D4D4D4"/>
+          <w:sz w:val="18"/>
+          <w:szCs w:val="18"/>
+          <w:lang w:val="en-US" w:eastAsia="es-ES_tradnl"/>
+        </w:rPr>
+      </w:pPr>
+      <w:r>
+        <w:rPr>
+          <w:rFonts w:ascii="Menlo" w:eastAsia="Times New Roman" w:hAnsi="Menlo" w:cs="Menlo"/>
+          <w:color w:val="D4D4D4"/>
+          <w:sz w:val="18"/>
+          <w:szCs w:val="18"/>
+          <w:lang w:val="en-US" w:eastAsia="es-ES_tradnl"/>
+        </w:rPr>
+        <w:t>        </w:t>
+      </w:r>
+      <w:r>
+        <w:rPr>
+          <w:rFonts w:ascii="Menlo" w:eastAsia="Times New Roman" w:hAnsi="Menlo" w:cs="Menlo"/>
+          <w:color w:val="C586C0"/>
+          <w:sz w:val="18"/>
+          <w:szCs w:val="18"/>
+          <w:lang w:val="en-US" w:eastAsia="es-ES_tradnl"/>
+        </w:rPr>
+        <w:t>if</w:t>
+      </w:r>
+      <w:r>
+        <w:rPr>
+          <w:rFonts w:ascii="Menlo" w:eastAsia="Times New Roman" w:hAnsi="Menlo" w:cs="Menlo"/>
+          <w:color w:val="D4D4D4"/>
+          <w:sz w:val="18"/>
+          <w:szCs w:val="18"/>
+          <w:lang w:val="en-US" w:eastAsia="es-ES_tradnl"/>
+        </w:rPr>
+        <w:t xml:space="preserve"> (</w:t>
+      </w:r>
+      <w:r>
+        <w:rPr>
+          <w:rFonts w:ascii="Menlo" w:eastAsia="Times New Roman" w:hAnsi="Menlo" w:cs="Menlo"/>
+          <w:color w:val="569CD6"/>
+          <w:sz w:val="18"/>
+          <w:szCs w:val="18"/>
+          <w:lang w:val="en-US" w:eastAsia="es-ES_tradnl"/>
+        </w:rPr>
+        <w:t>self</w:t>
+      </w:r>
+      <w:r>
+        <w:rPr>
+          <w:rFonts w:ascii="Menlo" w:eastAsia="Times New Roman" w:hAnsi="Menlo" w:cs="Menlo"/>
+          <w:color w:val="D4D4D4"/>
+          <w:sz w:val="18"/>
+          <w:szCs w:val="18"/>
+          <w:lang w:val="en-US" w:eastAsia="es-ES_tradnl"/>
+        </w:rPr>
+        <w:t xml:space="preserve">.component.cat == </w:t>
+      </w:r>
+      <w:r>
+        <w:rPr>
+          <w:rFonts w:ascii="Menlo" w:eastAsia="Times New Roman" w:hAnsi="Menlo" w:cs="Menlo"/>
+          <w:color w:val="CE9178"/>
+          <w:sz w:val="18"/>
+          <w:szCs w:val="18"/>
+          <w:lang w:val="en-US" w:eastAsia="es-ES_tradnl"/>
+        </w:rPr>
+        <w:t>"Identif"</w:t>
+      </w:r>
+      <w:r>
+        <w:rPr>
+          <w:rFonts w:ascii="Menlo" w:eastAsia="Times New Roman" w:hAnsi="Menlo" w:cs="Menlo"/>
+          <w:color w:val="D4D4D4"/>
+          <w:sz w:val="18"/>
+          <w:szCs w:val="18"/>
+          <w:lang w:val="en-US" w:eastAsia="es-ES_tradnl"/>
+        </w:rPr>
+        <w:t>):</w:t>
+      </w:r>
+    </w:p>
+    <w:p>
+      <w:pPr>
+        <w:shd w:val="clear" w:color="auto" w:fill="1E1E1E"/>
+        <w:spacing w:line="270" w:lineRule="atLeast"/>
+        <w:rPr>
+          <w:rFonts w:ascii="Menlo" w:eastAsia="Times New Roman" w:hAnsi="Menlo" w:cs="Menlo"/>
+          <w:color w:val="D4D4D4"/>
+          <w:sz w:val="18"/>
+          <w:szCs w:val="18"/>
+          <w:lang w:val="en-US" w:eastAsia="es-ES_tradnl"/>
+        </w:rPr>
+      </w:pPr>
+      <w:r>
+        <w:rPr>
+          <w:rFonts w:ascii="Menlo" w:eastAsia="Times New Roman" w:hAnsi="Menlo" w:cs="Menlo"/>
+          <w:color w:val="D4D4D4"/>
+          <w:sz w:val="18"/>
+          <w:szCs w:val="18"/>
+          <w:lang w:val="en-US" w:eastAsia="es-ES_tradnl"/>
+        </w:rPr>
+        <w:t xml:space="preserve">            v = </w:t>
+      </w:r>
+      <w:r>
+        <w:rPr>
+          <w:rFonts w:ascii="Menlo" w:eastAsia="Times New Roman" w:hAnsi="Menlo" w:cs="Menlo"/>
+          <w:color w:val="569CD6"/>
+          <w:sz w:val="18"/>
+          <w:szCs w:val="18"/>
+          <w:lang w:val="en-US" w:eastAsia="es-ES_tradnl"/>
+        </w:rPr>
+        <w:t>self</w:t>
+      </w:r>
+      <w:r>
+        <w:rPr>
+          <w:rFonts w:ascii="Menlo" w:eastAsia="Times New Roman" w:hAnsi="Menlo" w:cs="Menlo"/>
+          <w:color w:val="D4D4D4"/>
+          <w:sz w:val="18"/>
+          <w:szCs w:val="18"/>
+          <w:lang w:val="en-US" w:eastAsia="es-ES_tradnl"/>
+        </w:rPr>
+        <w:t>.component.valor</w:t>
+      </w:r>
+    </w:p>
+    <w:p>
+      <w:pPr>
+        <w:shd w:val="clear" w:color="auto" w:fill="1E1E1E"/>
+        <w:spacing w:line="270" w:lineRule="atLeast"/>
+        <w:rPr>
+          <w:rFonts w:ascii="Menlo" w:eastAsia="Times New Roman" w:hAnsi="Menlo" w:cs="Menlo"/>
+          <w:color w:val="D4D4D4"/>
+          <w:sz w:val="18"/>
+          <w:szCs w:val="18"/>
+          <w:lang w:val="en-US" w:eastAsia="es-ES_tradnl"/>
+        </w:rPr>
+      </w:pPr>
+      <w:r>
+        <w:rPr>
+          <w:rFonts w:ascii="Menlo" w:eastAsia="Times New Roman" w:hAnsi="Menlo" w:cs="Menlo"/>
+          <w:color w:val="D4D4D4"/>
+          <w:sz w:val="18"/>
+          <w:szCs w:val="18"/>
+          <w:lang w:val="en-US" w:eastAsia="es-ES_tradnl"/>
+        </w:rPr>
+        <w:t>            </w:t>
+      </w:r>
+      <w:r>
+        <w:rPr>
+          <w:rFonts w:ascii="Menlo" w:eastAsia="Times New Roman" w:hAnsi="Menlo" w:cs="Menlo"/>
+          <w:color w:val="C586C0"/>
+          <w:sz w:val="18"/>
+          <w:szCs w:val="18"/>
+          <w:lang w:val="en-US" w:eastAsia="es-ES_tradnl"/>
+        </w:rPr>
+        <w:t>if</w:t>
+      </w:r>
+      <w:r>
+        <w:rPr>
+          <w:rFonts w:ascii="Menlo" w:eastAsia="Times New Roman" w:hAnsi="Menlo" w:cs="Menlo"/>
+          <w:color w:val="D4D4D4"/>
+          <w:sz w:val="18"/>
+          <w:szCs w:val="18"/>
+          <w:lang w:val="en-US" w:eastAsia="es-ES_tradnl"/>
+        </w:rPr>
+        <w:t xml:space="preserve">(v </w:t>
+      </w:r>
+      <w:r>
+        <w:rPr>
+          <w:rFonts w:ascii="Menlo" w:eastAsia="Times New Roman" w:hAnsi="Menlo" w:cs="Menlo"/>
+          <w:color w:val="569CD6"/>
+          <w:sz w:val="18"/>
+          <w:szCs w:val="18"/>
+          <w:lang w:val="en-US" w:eastAsia="es-ES_tradnl"/>
+        </w:rPr>
+        <w:t>not</w:t>
+      </w:r>
+      <w:r>
+        <w:rPr>
+          <w:rFonts w:ascii="Menlo" w:eastAsia="Times New Roman" w:hAnsi="Menlo" w:cs="Menlo"/>
+          <w:color w:val="D4D4D4"/>
+          <w:sz w:val="18"/>
+          <w:szCs w:val="18"/>
+          <w:lang w:val="en-US" w:eastAsia="es-ES_tradnl"/>
+        </w:rPr>
+        <w:t xml:space="preserve"> </w:t>
+      </w:r>
+      <w:r>
+        <w:rPr>
+          <w:rFonts w:ascii="Menlo" w:eastAsia="Times New Roman" w:hAnsi="Menlo" w:cs="Menlo"/>
+          <w:color w:val="569CD6"/>
+          <w:sz w:val="18"/>
+          <w:szCs w:val="18"/>
+          <w:lang w:val="en-US" w:eastAsia="es-ES_tradnl"/>
+        </w:rPr>
+        <w:t>in</w:t>
+      </w:r>
+      <w:r>
+        <w:rPr>
+          <w:rFonts w:ascii="Menlo" w:eastAsia="Times New Roman" w:hAnsi="Menlo" w:cs="Menlo"/>
+          <w:color w:val="D4D4D4"/>
+          <w:sz w:val="18"/>
+          <w:szCs w:val="18"/>
+          <w:lang w:val="en-US" w:eastAsia="es-ES_tradnl"/>
+        </w:rPr>
+        <w:t xml:space="preserve"> ids):</w:t>
+      </w:r>
+    </w:p>
+    <w:p>
+      <w:pPr>
+        <w:shd w:val="clear" w:color="auto" w:fill="1E1E1E"/>
+        <w:spacing w:line="270" w:lineRule="atLeast"/>
+        <w:rPr>
+          <w:rFonts w:ascii="Menlo" w:eastAsia="Times New Roman" w:hAnsi="Menlo" w:cs="Menlo"/>
+          <w:color w:val="D4D4D4"/>
+          <w:sz w:val="18"/>
+          <w:szCs w:val="18"/>
+          <w:lang w:val="en-US" w:eastAsia="es-ES_tradnl"/>
+        </w:rPr>
+      </w:pPr>
+      <w:r>
+        <w:rPr>
+          <w:rFonts w:ascii="Menlo" w:eastAsia="Times New Roman" w:hAnsi="Menlo" w:cs="Menlo"/>
+          <w:color w:val="D4D4D4"/>
+          <w:sz w:val="18"/>
+          <w:szCs w:val="18"/>
+          <w:lang w:val="en-US" w:eastAsia="es-ES_tradnl"/>
+        </w:rPr>
+        <w:t>                ids.append(v)</w:t>
+      </w:r>
+    </w:p>
+    <w:p>
+      <w:pPr>
+        <w:shd w:val="clear" w:color="auto" w:fill="1E1E1E"/>
+        <w:spacing w:line="270" w:lineRule="atLeast"/>
+        <w:rPr>
+          <w:rFonts w:ascii="Menlo" w:eastAsia="Times New Roman" w:hAnsi="Menlo" w:cs="Menlo"/>
+          <w:color w:val="D4D4D4"/>
+          <w:sz w:val="18"/>
+          <w:szCs w:val="18"/>
+          <w:lang w:val="en-US" w:eastAsia="es-ES_tradnl"/>
+        </w:rPr>
+      </w:pPr>
+      <w:r>
+        <w:rPr>
+          <w:rFonts w:ascii="Menlo" w:eastAsia="Times New Roman" w:hAnsi="Menlo" w:cs="Menlo"/>
+          <w:color w:val="D4D4D4"/>
+          <w:sz w:val="18"/>
+          <w:szCs w:val="18"/>
+          <w:lang w:val="en-US" w:eastAsia="es-ES_tradnl"/>
+        </w:rPr>
+        <w:t>            </w:t>
+      </w:r>
+      <w:r>
+        <w:rPr>
+          <w:rFonts w:ascii="Menlo" w:eastAsia="Times New Roman" w:hAnsi="Menlo" w:cs="Menlo"/>
+          <w:color w:val="C586C0"/>
+          <w:sz w:val="18"/>
+          <w:szCs w:val="18"/>
+          <w:lang w:val="en-US" w:eastAsia="es-ES_tradnl"/>
+        </w:rPr>
+        <w:t>else</w:t>
+      </w:r>
+      <w:r>
+        <w:rPr>
+          <w:rFonts w:ascii="Menlo" w:eastAsia="Times New Roman" w:hAnsi="Menlo" w:cs="Menlo"/>
+          <w:color w:val="D4D4D4"/>
+          <w:sz w:val="18"/>
+          <w:szCs w:val="18"/>
+          <w:lang w:val="en-US" w:eastAsia="es-ES_tradnl"/>
+        </w:rPr>
+        <w:t>:</w:t>
+      </w:r>
+    </w:p>
+    <w:p>
+      <w:pPr>
+        <w:shd w:val="clear" w:color="auto" w:fill="1E1E1E"/>
+        <w:spacing w:line="270" w:lineRule="atLeast"/>
+        <w:rPr>
+          <w:rFonts w:ascii="Menlo" w:eastAsia="Times New Roman" w:hAnsi="Menlo" w:cs="Menlo"/>
+          <w:color w:val="D4D4D4"/>
+          <w:sz w:val="18"/>
+          <w:szCs w:val="18"/>
+          <w:lang w:val="en-US" w:eastAsia="es-ES_tradnl"/>
+        </w:rPr>
+      </w:pPr>
+      <w:r>
+        <w:rPr>
+          <w:rFonts w:ascii="Menlo" w:eastAsia="Times New Roman" w:hAnsi="Menlo" w:cs="Menlo"/>
+          <w:color w:val="D4D4D4"/>
+          <w:sz w:val="18"/>
+          <w:szCs w:val="18"/>
+          <w:lang w:val="en-US" w:eastAsia="es-ES_tradnl"/>
+        </w:rPr>
+        <w:t>                </w:t>
+      </w:r>
+      <w:r>
+        <w:rPr>
+          <w:rFonts w:ascii="Menlo" w:eastAsia="Times New Roman" w:hAnsi="Menlo" w:cs="Menlo"/>
+          <w:color w:val="569CD6"/>
+          <w:sz w:val="18"/>
+          <w:szCs w:val="18"/>
+          <w:lang w:val="en-US" w:eastAsia="es-ES_tradnl"/>
+        </w:rPr>
+        <w:t>self</w:t>
+      </w:r>
+      <w:r>
+        <w:rPr>
+          <w:rFonts w:ascii="Menlo" w:eastAsia="Times New Roman" w:hAnsi="Menlo" w:cs="Menlo"/>
+          <w:color w:val="D4D4D4"/>
+          <w:sz w:val="18"/>
+          <w:szCs w:val="18"/>
+          <w:lang w:val="en-US" w:eastAsia="es-ES_tradnl"/>
+        </w:rPr>
+        <w:t>.errorS(</w:t>
+      </w:r>
+      <w:r>
+        <w:rPr>
+          <w:rFonts w:ascii="Menlo" w:eastAsia="Times New Roman" w:hAnsi="Menlo" w:cs="Menlo"/>
+          <w:color w:val="9CDCFE"/>
+          <w:sz w:val="18"/>
+          <w:szCs w:val="18"/>
+          <w:lang w:val="en-US" w:eastAsia="es-ES_tradnl"/>
+        </w:rPr>
+        <w:t>id</w:t>
+      </w:r>
+      <w:r>
+        <w:rPr>
+          <w:rFonts w:ascii="Menlo" w:eastAsia="Times New Roman" w:hAnsi="Menlo" w:cs="Menlo"/>
+          <w:color w:val="D4D4D4"/>
+          <w:sz w:val="18"/>
+          <w:szCs w:val="18"/>
+          <w:lang w:val="en-US" w:eastAsia="es-ES_tradnl"/>
+        </w:rPr>
+        <w:t xml:space="preserve"> = v)</w:t>
+      </w:r>
+    </w:p>
+    <w:p>
+      <w:pPr>
+        <w:shd w:val="clear" w:color="auto" w:fill="1E1E1E"/>
+        <w:spacing w:line="270" w:lineRule="atLeast"/>
+        <w:rPr>
+          <w:rFonts w:ascii="Menlo" w:eastAsia="Times New Roman" w:hAnsi="Menlo" w:cs="Menlo"/>
+          <w:color w:val="D4D4D4"/>
+          <w:sz w:val="18"/>
+          <w:szCs w:val="18"/>
+          <w:lang w:val="en-US" w:eastAsia="es-ES_tradnl"/>
+        </w:rPr>
+      </w:pPr>
+      <w:r>
+        <w:rPr>
+          <w:rFonts w:ascii="Menlo" w:eastAsia="Times New Roman" w:hAnsi="Menlo" w:cs="Menlo"/>
+          <w:color w:val="D4D4D4"/>
+          <w:sz w:val="18"/>
+          <w:szCs w:val="18"/>
+          <w:lang w:val="en-US" w:eastAsia="es-ES_tradnl"/>
+        </w:rPr>
+        <w:t>            </w:t>
+      </w:r>
+      <w:r>
+        <w:rPr>
+          <w:rFonts w:ascii="Menlo" w:eastAsia="Times New Roman" w:hAnsi="Menlo" w:cs="Menlo"/>
+          <w:color w:val="569CD6"/>
+          <w:sz w:val="18"/>
+          <w:szCs w:val="18"/>
+          <w:lang w:val="en-US" w:eastAsia="es-ES_tradnl"/>
+        </w:rPr>
+        <w:t>self</w:t>
+      </w:r>
+      <w:r>
+        <w:rPr>
+          <w:rFonts w:ascii="Menlo" w:eastAsia="Times New Roman" w:hAnsi="Menlo" w:cs="Menlo"/>
+          <w:color w:val="D4D4D4"/>
+          <w:sz w:val="18"/>
+          <w:szCs w:val="18"/>
+          <w:lang w:val="en-US" w:eastAsia="es-ES_tradnl"/>
+        </w:rPr>
+        <w:t>.advance()</w:t>
+      </w:r>
+    </w:p>
+    <w:p>
+      <w:pPr>
+        <w:shd w:val="clear" w:color="auto" w:fill="1E1E1E"/>
+        <w:spacing w:line="270" w:lineRule="atLeast"/>
+        <w:rPr>
+          <w:rFonts w:ascii="Menlo" w:eastAsia="Times New Roman" w:hAnsi="Menlo" w:cs="Menlo"/>
+          <w:color w:val="D4D4D4"/>
+          <w:sz w:val="18"/>
+          <w:szCs w:val="18"/>
+          <w:lang w:val="en-US" w:eastAsia="es-ES_tradnl"/>
+        </w:rPr>
+      </w:pPr>
+      <w:r>
+        <w:rPr>
+          <w:rFonts w:ascii="Menlo" w:eastAsia="Times New Roman" w:hAnsi="Menlo" w:cs="Menlo"/>
+          <w:color w:val="D4D4D4"/>
+          <w:sz w:val="18"/>
+          <w:szCs w:val="18"/>
+          <w:lang w:val="en-US" w:eastAsia="es-ES_tradnl"/>
+        </w:rPr>
+        <w:t xml:space="preserve">            ids = </w:t>
+      </w:r>
+      <w:r>
+        <w:rPr>
+          <w:rFonts w:ascii="Menlo" w:eastAsia="Times New Roman" w:hAnsi="Menlo" w:cs="Menlo"/>
+          <w:color w:val="569CD6"/>
+          <w:sz w:val="18"/>
+          <w:szCs w:val="18"/>
+          <w:lang w:val="en-US" w:eastAsia="es-ES_tradnl"/>
+        </w:rPr>
+        <w:t>self</w:t>
+      </w:r>
+      <w:r>
+        <w:rPr>
+          <w:rFonts w:ascii="Menlo" w:eastAsia="Times New Roman" w:hAnsi="Menlo" w:cs="Menlo"/>
+          <w:color w:val="D4D4D4"/>
+          <w:sz w:val="18"/>
+          <w:szCs w:val="18"/>
+          <w:lang w:val="en-US" w:eastAsia="es-ES_tradnl"/>
+        </w:rPr>
+        <w:t>.analyzeRestoListaId(</w:t>
+      </w:r>
+      <w:r>
+        <w:rPr>
+          <w:rFonts w:ascii="Menlo" w:eastAsia="Times New Roman" w:hAnsi="Menlo" w:cs="Menlo"/>
+          <w:color w:val="9CDCFE"/>
+          <w:sz w:val="18"/>
+          <w:szCs w:val="18"/>
+          <w:lang w:val="en-US" w:eastAsia="es-ES_tradnl"/>
+        </w:rPr>
+        <w:t>ids</w:t>
+      </w:r>
+      <w:r>
+        <w:rPr>
+          <w:rFonts w:ascii="Menlo" w:eastAsia="Times New Roman" w:hAnsi="Menlo" w:cs="Menlo"/>
+          <w:color w:val="D4D4D4"/>
+          <w:sz w:val="18"/>
+          <w:szCs w:val="18"/>
+          <w:lang w:val="en-US" w:eastAsia="es-ES_tradnl"/>
+        </w:rPr>
+        <w:t xml:space="preserve"> = ids)</w:t>
+      </w:r>
+    </w:p>
+    <w:p>
+      <w:pPr>
+        <w:shd w:val="clear" w:color="auto" w:fill="1E1E1E"/>
+        <w:spacing w:line="270" w:lineRule="atLeast"/>
+        <w:rPr>
+          <w:rFonts w:ascii="Menlo" w:eastAsia="Times New Roman" w:hAnsi="Menlo" w:cs="Menlo"/>
+          <w:color w:val="D4D4D4"/>
+          <w:sz w:val="18"/>
+          <w:szCs w:val="18"/>
+          <w:lang w:val="en-US" w:eastAsia="es-ES_tradnl"/>
+        </w:rPr>
+      </w:pPr>
+      <w:r>
+        <w:rPr>
+          <w:rFonts w:ascii="Menlo" w:eastAsia="Times New Roman" w:hAnsi="Menlo" w:cs="Menlo"/>
+          <w:color w:val="D4D4D4"/>
+          <w:sz w:val="18"/>
+          <w:szCs w:val="18"/>
+          <w:lang w:val="en-US" w:eastAsia="es-ES_tradnl"/>
+        </w:rPr>
+        <w:t>        </w:t>
+      </w:r>
+      <w:r>
+        <w:rPr>
+          <w:rFonts w:ascii="Menlo" w:eastAsia="Times New Roman" w:hAnsi="Menlo" w:cs="Menlo"/>
+          <w:color w:val="C586C0"/>
+          <w:sz w:val="18"/>
+          <w:szCs w:val="18"/>
+          <w:lang w:val="en-US" w:eastAsia="es-ES_tradnl"/>
+        </w:rPr>
+        <w:t>else</w:t>
+      </w:r>
+      <w:r>
+        <w:rPr>
+          <w:rFonts w:ascii="Menlo" w:eastAsia="Times New Roman" w:hAnsi="Menlo" w:cs="Menlo"/>
+          <w:color w:val="D4D4D4"/>
+          <w:sz w:val="18"/>
+          <w:szCs w:val="18"/>
+          <w:lang w:val="en-US" w:eastAsia="es-ES_tradnl"/>
+        </w:rPr>
+        <w:t>:</w:t>
+      </w:r>
+    </w:p>
+    <w:p>
+      <w:pPr>
+        <w:shd w:val="clear" w:color="auto" w:fill="1E1E1E"/>
+        <w:spacing w:line="270" w:lineRule="atLeast"/>
+        <w:rPr>
+          <w:rFonts w:ascii="Menlo" w:eastAsia="Times New Roman" w:hAnsi="Menlo" w:cs="Menlo"/>
+          <w:color w:val="D4D4D4"/>
+          <w:sz w:val="18"/>
+          <w:szCs w:val="18"/>
+          <w:lang w:val="en-US" w:eastAsia="es-ES_tradnl"/>
+        </w:rPr>
+      </w:pPr>
+      <w:r>
+        <w:rPr>
+          <w:rFonts w:ascii="Menlo" w:eastAsia="Times New Roman" w:hAnsi="Menlo" w:cs="Menlo"/>
+          <w:color w:val="D4D4D4"/>
+          <w:sz w:val="18"/>
+          <w:szCs w:val="18"/>
+          <w:lang w:val="en-US" w:eastAsia="es-ES_tradnl"/>
+        </w:rPr>
+        <w:t>            </w:t>
+      </w:r>
+      <w:r>
+        <w:rPr>
+          <w:rFonts w:ascii="Menlo" w:eastAsia="Times New Roman" w:hAnsi="Menlo" w:cs="Menlo"/>
+          <w:color w:val="569CD6"/>
+          <w:sz w:val="18"/>
+          <w:szCs w:val="18"/>
+          <w:lang w:val="en-US" w:eastAsia="es-ES_tradnl"/>
+        </w:rPr>
+        <w:t>self</w:t>
+      </w:r>
+      <w:r>
+        <w:rPr>
+          <w:rFonts w:ascii="Menlo" w:eastAsia="Times New Roman" w:hAnsi="Menlo" w:cs="Menlo"/>
+          <w:color w:val="D4D4D4"/>
+          <w:sz w:val="18"/>
+          <w:szCs w:val="18"/>
+          <w:lang w:val="en-US" w:eastAsia="es-ES_tradnl"/>
+        </w:rPr>
+        <w:t>.error(</w:t>
+      </w:r>
+      <w:r>
+        <w:rPr>
+          <w:rFonts w:ascii="Menlo" w:eastAsia="Times New Roman" w:hAnsi="Menlo" w:cs="Menlo"/>
+          <w:color w:val="9CDCFE"/>
+          <w:sz w:val="18"/>
+          <w:szCs w:val="18"/>
+          <w:lang w:val="en-US" w:eastAsia="es-ES_tradnl"/>
+        </w:rPr>
+        <w:t>msg</w:t>
+      </w:r>
+      <w:r>
+        <w:rPr>
+          <w:rFonts w:ascii="Menlo" w:eastAsia="Times New Roman" w:hAnsi="Menlo" w:cs="Menlo"/>
+          <w:color w:val="D4D4D4"/>
+          <w:sz w:val="18"/>
+          <w:szCs w:val="18"/>
+          <w:lang w:val="en-US" w:eastAsia="es-ES_tradnl"/>
+        </w:rPr>
+        <w:t>=</w:t>
+      </w:r>
+      <w:r>
+        <w:rPr>
+          <w:rFonts w:ascii="Menlo" w:eastAsia="Times New Roman" w:hAnsi="Menlo" w:cs="Menlo"/>
+          <w:color w:val="CE9178"/>
+          <w:sz w:val="18"/>
+          <w:szCs w:val="18"/>
+          <w:lang w:val="en-US" w:eastAsia="es-ES_tradnl"/>
+        </w:rPr>
+        <w:t>'Identif'</w:t>
+      </w:r>
+      <w:r>
+        <w:rPr>
+          <w:rFonts w:ascii="Menlo" w:eastAsia="Times New Roman" w:hAnsi="Menlo" w:cs="Menlo"/>
+          <w:color w:val="D4D4D4"/>
+          <w:sz w:val="18"/>
+          <w:szCs w:val="18"/>
+          <w:lang w:val="en-US" w:eastAsia="es-ES_tradnl"/>
+        </w:rPr>
+        <w:t>,</w:t>
+      </w:r>
+    </w:p>
+    <w:p>
+      <w:pPr>
+        <w:shd w:val="clear" w:color="auto" w:fill="1E1E1E"/>
+        <w:spacing w:line="270" w:lineRule="atLeast"/>
+        <w:rPr>
+          <w:rFonts w:ascii="Menlo" w:eastAsia="Times New Roman" w:hAnsi="Menlo" w:cs="Menlo"/>
+          <w:color w:val="D4D4D4"/>
+          <w:sz w:val="18"/>
+          <w:szCs w:val="18"/>
+          <w:lang w:val="en-US" w:eastAsia="es-ES_tradnl"/>
+        </w:rPr>
+      </w:pPr>
+      <w:r>
+        <w:rPr>
+          <w:rFonts w:ascii="Menlo" w:eastAsia="Times New Roman" w:hAnsi="Menlo" w:cs="Menlo"/>
+          <w:color w:val="D4D4D4"/>
+          <w:sz w:val="18"/>
+          <w:szCs w:val="18"/>
+          <w:lang w:val="en-US" w:eastAsia="es-ES_tradnl"/>
+        </w:rPr>
+        <w:t>                </w:t>
+      </w:r>
+      <w:r>
+        <w:rPr>
+          <w:rFonts w:ascii="Menlo" w:eastAsia="Times New Roman" w:hAnsi="Menlo" w:cs="Menlo"/>
+          <w:color w:val="9CDCFE"/>
+          <w:sz w:val="18"/>
+          <w:szCs w:val="18"/>
+          <w:lang w:val="en-US" w:eastAsia="es-ES_tradnl"/>
+        </w:rPr>
+        <w:t>sync</w:t>
+      </w:r>
+      <w:r>
+        <w:rPr>
+          <w:rFonts w:ascii="Menlo" w:eastAsia="Times New Roman" w:hAnsi="Menlo" w:cs="Menlo"/>
+          <w:color w:val="D4D4D4"/>
+          <w:sz w:val="18"/>
+          <w:szCs w:val="18"/>
+          <w:lang w:val="en-US" w:eastAsia="es-ES_tradnl"/>
+        </w:rPr>
+        <w:t>=</w:t>
+      </w:r>
+      <w:r>
+        <w:rPr>
+          <w:rFonts w:ascii="Menlo" w:eastAsia="Times New Roman" w:hAnsi="Menlo" w:cs="Menlo"/>
+          <w:color w:val="4EC9B0"/>
+          <w:sz w:val="18"/>
+          <w:szCs w:val="18"/>
+          <w:lang w:val="en-US" w:eastAsia="es-ES_tradnl"/>
+        </w:rPr>
+        <w:t>set</w:t>
+      </w:r>
+      <w:r>
+        <w:rPr>
+          <w:rFonts w:ascii="Menlo" w:eastAsia="Times New Roman" w:hAnsi="Menlo" w:cs="Menlo"/>
+          <w:color w:val="D4D4D4"/>
+          <w:sz w:val="18"/>
+          <w:szCs w:val="18"/>
+          <w:lang w:val="en-US" w:eastAsia="es-ES_tradnl"/>
+        </w:rPr>
+        <w:t>([</w:t>
+      </w:r>
+      <w:r>
+        <w:rPr>
+          <w:rFonts w:ascii="Menlo" w:eastAsia="Times New Roman" w:hAnsi="Menlo" w:cs="Menlo"/>
+          <w:color w:val="569CD6"/>
+          <w:sz w:val="18"/>
+          <w:szCs w:val="18"/>
+          <w:lang w:val="en-US" w:eastAsia="es-ES_tradnl"/>
+        </w:rPr>
+        <w:t>None</w:t>
+      </w:r>
+      <w:r>
+        <w:rPr>
+          <w:rFonts w:ascii="Menlo" w:eastAsia="Times New Roman" w:hAnsi="Menlo" w:cs="Menlo"/>
+          <w:color w:val="D4D4D4"/>
+          <w:sz w:val="18"/>
+          <w:szCs w:val="18"/>
+          <w:lang w:val="en-US" w:eastAsia="es-ES_tradnl"/>
+        </w:rPr>
+        <w:t xml:space="preserve">, </w:t>
+      </w:r>
+      <w:r>
+        <w:rPr>
+          <w:rFonts w:ascii="Menlo" w:eastAsia="Times New Roman" w:hAnsi="Menlo" w:cs="Menlo"/>
+          <w:color w:val="CE9178"/>
+          <w:sz w:val="18"/>
+          <w:szCs w:val="18"/>
+          <w:lang w:val="en-US" w:eastAsia="es-ES_tradnl"/>
+        </w:rPr>
+        <w:t>"DosPtos"</w:t>
+      </w:r>
+      <w:r>
+        <w:rPr>
+          <w:rFonts w:ascii="Menlo" w:eastAsia="Times New Roman" w:hAnsi="Menlo" w:cs="Menlo"/>
+          <w:color w:val="D4D4D4"/>
+          <w:sz w:val="18"/>
+          <w:szCs w:val="18"/>
+          <w:lang w:val="en-US" w:eastAsia="es-ES_tradnl"/>
+        </w:rPr>
+        <w:t>]))</w:t>
+      </w:r>
+    </w:p>
+    <w:p>
+      <w:pPr>
+        <w:shd w:val="clear" w:color="auto" w:fill="1E1E1E"/>
+        <w:spacing w:line="270" w:lineRule="atLeast"/>
+        <w:rPr>
+          <w:rFonts w:ascii="Menlo" w:eastAsia="Times New Roman" w:hAnsi="Menlo" w:cs="Menlo"/>
+          <w:color w:val="D4D4D4"/>
+          <w:sz w:val="18"/>
+          <w:szCs w:val="18"/>
+          <w:lang w:val="en-US" w:eastAsia="es-ES_tradnl"/>
+        </w:rPr>
+      </w:pPr>
+      <w:r>
+        <w:rPr>
+          <w:rFonts w:ascii="Menlo" w:eastAsia="Times New Roman" w:hAnsi="Menlo" w:cs="Menlo"/>
+          <w:color w:val="D4D4D4"/>
+          <w:sz w:val="18"/>
+          <w:szCs w:val="18"/>
+          <w:lang w:val="en-US" w:eastAsia="es-ES_tradnl"/>
+        </w:rPr>
+        <w:t>        </w:t>
+      </w:r>
+      <w:r>
+        <w:rPr>
+          <w:rFonts w:ascii="Menlo" w:eastAsia="Times New Roman" w:hAnsi="Menlo" w:cs="Menlo"/>
+          <w:color w:val="C586C0"/>
+          <w:sz w:val="18"/>
+          <w:szCs w:val="18"/>
+          <w:lang w:val="en-US" w:eastAsia="es-ES_tradnl"/>
+        </w:rPr>
+        <w:t>return</w:t>
+      </w:r>
+      <w:r>
+        <w:rPr>
+          <w:rFonts w:ascii="Menlo" w:eastAsia="Times New Roman" w:hAnsi="Menlo" w:cs="Menlo"/>
+          <w:color w:val="D4D4D4"/>
+          <w:sz w:val="18"/>
+          <w:szCs w:val="18"/>
+          <w:lang w:val="en-US" w:eastAsia="es-ES_tradnl"/>
+        </w:rPr>
+        <w:t xml:space="preserve"> ids</w:t>
+      </w:r>
+    </w:p>
+    <w:p>
+      <w:pPr>
+        <w:jc w:val="both"/>
+        <w:rPr>
+          <w:lang w:val="en-US"/>
+        </w:rPr>
+      </w:pPr>
+    </w:p>
+    <w:p>
+      <w:pPr>
+        <w:jc w:val="both"/>
+      </w:pPr>
+      <w:r>
+        <w:t>Corresponde a:</w:t>
+      </w:r>
+    </w:p>
+    <w:p>
+      <w:pPr>
+        <w:pBdr>
+          <w:top w:val="single" w:sz="4" w:space="1" w:color="auto"/>
+          <w:left w:val="single" w:sz="4" w:space="4" w:color="auto"/>
+          <w:bottom w:val="single" w:sz="4" w:space="1" w:color="auto"/>
+          <w:right w:val="single" w:sz="4" w:space="4" w:color="auto"/>
+        </w:pBdr>
+        <w:ind w:left="-142" w:right="-574"/>
+        <w:jc w:val="both"/>
+        <w:rPr>
+          <w:sz w:val="22"/>
+          <w:lang w:val="es-ES"/>
+        </w:rPr>
+      </w:pPr>
+      <w:r>
+        <w:rPr>
+          <w:sz w:val="22"/>
+          <w:lang w:val="es-ES"/>
+        </w:rPr>
+        <w:t>&lt;lista_id&gt; -&gt; id {if id.valor in &lt;lista_id&gt;.ids then ERROR(identif repetido);</w:t>
+      </w:r>
+    </w:p>
+    <w:p>
+      <w:pPr>
+        <w:pBdr>
+          <w:top w:val="single" w:sz="4" w:space="1" w:color="auto"/>
+          <w:left w:val="single" w:sz="4" w:space="4" w:color="auto"/>
+          <w:bottom w:val="single" w:sz="4" w:space="1" w:color="auto"/>
+          <w:right w:val="single" w:sz="4" w:space="4" w:color="auto"/>
+        </w:pBdr>
+        <w:ind w:left="-142" w:right="-574"/>
+        <w:jc w:val="both"/>
+        <w:rPr>
+          <w:sz w:val="22"/>
+          <w:lang w:val="es-ES"/>
+        </w:rPr>
+      </w:pPr>
+      <w:r>
+        <w:rPr>
+          <w:sz w:val="22"/>
+          <w:lang w:val="es-ES"/>
+        </w:rPr>
+        <w:tab/>
+      </w:r>
+      <w:r>
+        <w:rPr>
+          <w:sz w:val="22"/>
+          <w:lang w:val="es-ES"/>
+        </w:rPr>
+        <w:tab/>
+        <w:t xml:space="preserve">  &lt;lista_id&gt;.ids.append(id.valor);</w:t>
+      </w:r>
+    </w:p>
+    <w:p>
+      <w:pPr>
+        <w:pBdr>
+          <w:top w:val="single" w:sz="4" w:space="1" w:color="auto"/>
+          <w:left w:val="single" w:sz="4" w:space="4" w:color="auto"/>
+          <w:bottom w:val="single" w:sz="4" w:space="1" w:color="auto"/>
+          <w:right w:val="single" w:sz="4" w:space="4" w:color="auto"/>
+        </w:pBdr>
+        <w:ind w:left="-142" w:right="-574"/>
+        <w:jc w:val="both"/>
+        <w:rPr>
+          <w:sz w:val="22"/>
+          <w:lang w:val="es-ES"/>
+        </w:rPr>
+      </w:pPr>
+      <w:r>
+        <w:rPr>
+          <w:sz w:val="22"/>
+          <w:lang w:val="es-ES"/>
+        </w:rPr>
+        <w:tab/>
+      </w:r>
+      <w:r>
+        <w:rPr>
+          <w:sz w:val="22"/>
+          <w:lang w:val="es-ES"/>
+        </w:rPr>
+        <w:tab/>
+        <w:t xml:space="preserve">  &lt;resto_listaid&gt;.ids = &lt;lista_id&gt;.ids} &lt;resto_listaid&gt; {&lt;lista_id&gt;.ids = &lt;resto_listaid&gt;.ids}</w:t>
+      </w:r>
+    </w:p>
+    <w:p>
+      <w:pPr>
+        <w:jc w:val="both"/>
+        <w:rPr>
+          <w:lang w:val="es-ES"/>
+        </w:rPr>
+      </w:pPr>
+    </w:p>
+    <w:p>
+      <w:pPr>
+        <w:jc w:val="both"/>
+      </w:pPr>
+      <w:r>
+        <w:t>A las funciones los parámetros se les pasan por “key arguments”, utilizando la key “ids”. Como se puede observar, si se encuentra un identificador, comprueba si está el valor en la lista de identificadores, en caso de no estar añade el identificador y continúa su ejecución</w:t>
+      </w:r>
+      <w:r>
+        <w:t xml:space="preserve">, posteriormente se pasa la lista de ids a analyzeRestoListaId, que a su vez devuelve la lista, siendo este último </w:t>
+      </w:r>
+      <w:r>
+        <w:t>el valor de la lista que devuelve analyzeListaId</w:t>
+      </w:r>
+      <w:r>
+        <w:t>. En caso de estar presente en la lista</w:t>
+      </w:r>
+      <w:r>
+        <w:t xml:space="preserve"> muestra que ese identificador está repetido</w:t>
+      </w:r>
+      <w:r>
+        <w:t xml:space="preserve"> y no se vuelve a añadir</w:t>
+      </w:r>
+      <w:r>
+        <w:t>.</w:t>
+      </w:r>
+    </w:p>
+    <w:p>
+      <w:pPr>
+        <w:jc w:val="both"/>
+      </w:pPr>
+    </w:p>
+    <w:p>
+      <w:pPr>
+        <w:jc w:val="both"/>
+      </w:pPr>
+    </w:p>
+    <w:p>
+      <w:pPr>
+        <w:jc w:val="both"/>
+      </w:pPr>
+    </w:p>
+    <w:p>
+      <w:pPr>
+        <w:jc w:val="both"/>
+      </w:pPr>
+    </w:p>
+    <w:p>
+      <w:pPr>
+        <w:jc w:val="both"/>
+      </w:pPr>
+    </w:p>
+    <w:p>
+      <w:pPr>
+        <w:jc w:val="both"/>
+      </w:pPr>
+      <w:bookmarkStart w:id="3" w:name="_GoBack"/>
       <w:bookmarkEnd w:id="3"/>
     </w:p>
     <w:p>
       <w:pPr>
         <w:jc w:val="both"/>
-        <w:rPr>
-          <w:lang w:val="es-ES"/>
-        </w:rPr>
-      </w:pPr>
-    </w:p>
-    <w:p>
-      <w:pPr>
-        <w:jc w:val="both"/>
-        <w:rPr>
-          <w:lang w:val="es-ES"/>
-        </w:rPr>
-      </w:pPr>
-    </w:p>
-    <w:p>
-      <w:pPr>
-        <w:jc w:val="both"/>
-        <w:rPr>
-          <w:lang w:val="es-ES"/>
-        </w:rPr>
-      </w:pPr>
-    </w:p>
-    <w:p>
-      <w:pPr>
-        <w:jc w:val="both"/>
-        <w:rPr>
-          <w:lang w:val="es-ES"/>
-        </w:rPr>
-      </w:pPr>
-    </w:p>
-    <w:p>
-      <w:pPr>
-        <w:jc w:val="both"/>
-        <w:rPr>
-          <w:lang w:val="es-ES"/>
-        </w:rPr>
-      </w:pPr>
-    </w:p>
-    <w:p>
-      <w:pPr>
-        <w:jc w:val="both"/>
-        <w:rPr>
-          <w:lang w:val="es-ES"/>
-        </w:rPr>
-      </w:pPr>
-    </w:p>
-    <w:p>
-      <w:pPr>
-        <w:jc w:val="both"/>
-        <w:rPr>
-          <w:lang w:val="es-ES"/>
-        </w:rPr>
-      </w:pPr>
-    </w:p>
-    <w:p>
-      <w:pPr>
-        <w:jc w:val="both"/>
-        <w:rPr>
-          <w:lang w:val="es-ES"/>
-        </w:rPr>
-      </w:pPr>
-    </w:p>
-    <w:p>
-      <w:pPr>
-        <w:jc w:val="both"/>
-        <w:rPr>
-          <w:lang w:val="es-ES"/>
-        </w:rPr>
-      </w:pPr>
-    </w:p>
-    <w:p>
-      <w:pPr>
-        <w:jc w:val="both"/>
-        <w:rPr>
-          <w:lang w:val="es-ES"/>
-        </w:rPr>
-      </w:pPr>
-    </w:p>
-    <w:p>
-      <w:pPr>
-        <w:jc w:val="both"/>
-        <w:rPr>
-          <w:lang w:val="es-ES"/>
-        </w:rPr>
-      </w:pPr>
-    </w:p>
-    <w:p>
-      <w:pPr>
-        <w:jc w:val="both"/>
-        <w:rPr>
-          <w:lang w:val="es-ES"/>
-        </w:rPr>
-      </w:pPr>
-    </w:p>
-    <w:p>
-      <w:pPr>
-        <w:jc w:val="both"/>
-        <w:rPr>
-          <w:lang w:val="es-ES"/>
-        </w:rPr>
-      </w:pPr>
-    </w:p>
-    <w:p>
-      <w:pPr>
-        <w:jc w:val="both"/>
-        <w:rPr>
-          <w:lang w:val="es-ES"/>
-        </w:rPr>
-      </w:pPr>
-    </w:p>
-    <w:p>
-      <w:pPr>
-        <w:jc w:val="both"/>
-        <w:rPr>
-          <w:lang w:val="es-ES"/>
-        </w:rPr>
-      </w:pPr>
-    </w:p>
-    <w:p>
-      <w:pPr>
-        <w:jc w:val="both"/>
-        <w:rPr>
-          <w:lang w:val="es-ES"/>
-        </w:rPr>
-      </w:pPr>
-    </w:p>
-    <w:p>
-      <w:pPr>
-        <w:jc w:val="both"/>
-        <w:rPr>
-          <w:lang w:val="es-ES"/>
-        </w:rPr>
-      </w:pPr>
-    </w:p>
-    <w:p>
-      <w:pPr>
-        <w:jc w:val="both"/>
-        <w:rPr>
-          <w:lang w:val="es-ES"/>
-        </w:rPr>
-      </w:pPr>
-    </w:p>
-    <w:p>
-      <w:pPr>
-        <w:jc w:val="both"/>
-        <w:rPr>
-          <w:lang w:val="es-ES"/>
-        </w:rPr>
-      </w:pPr>
+      </w:pPr>
+    </w:p>
+    <w:p>
+      <w:pPr>
+        <w:jc w:val="both"/>
+      </w:pPr>
+    </w:p>
+    <w:p>
+      <w:pPr>
+        <w:pStyle w:val="Ttulo1"/>
+        <w:numPr>
+          <w:ilvl w:val="0"/>
+          <w:numId w:val="2"/>
+        </w:numPr>
+        <w:ind w:left="0"/>
+        <w:rPr>
+          <w:lang w:val="es-ES"/>
+        </w:rPr>
+      </w:pPr>
+      <w:r>
+        <w:rPr>
+          <w:lang w:val="es-ES"/>
+        </w:rPr>
+        <w:t>Conclusiones</w:t>
+      </w:r>
+    </w:p>
+    <w:p>
+      <w:pPr>
+        <w:jc w:val="both"/>
+        <w:rPr>
+          <w:lang w:val="es-ES"/>
+        </w:rPr>
+      </w:pPr>
+    </w:p>
+    <w:p>
+      <w:pPr>
+        <w:jc w:val="both"/>
+        <w:rPr>
+          <w:lang w:val="es-ES"/>
+        </w:rPr>
+      </w:pPr>
+      <w:r>
+        <w:rPr>
+          <w:lang w:val="es-ES"/>
+        </w:rPr>
+        <w:t xml:space="preserve">Al realizar el analizador sintáctico y al realizar distintas pruebas que debería pasar detectamos un error en la gramática definida inicialmente, faltando un punto y coma </w:t>
+      </w:r>
+      <w:r>
+        <w:rPr>
+          <w:lang w:val="es-ES"/>
+        </w:rPr>
+        <w:t>antes</w:t>
+      </w:r>
+      <w:r>
+        <w:rPr>
+          <w:lang w:val="es-ES"/>
+        </w:rPr>
+        <w:t xml:space="preserve"> del “SINO” en la especificación sintáctica</w:t>
+      </w:r>
+      <w:r>
+        <w:rPr>
+          <w:lang w:val="es-ES"/>
+        </w:rPr>
+        <w:t>.</w:t>
+      </w:r>
+    </w:p>
+    <w:p>
+      <w:pPr>
+        <w:jc w:val="both"/>
+        <w:rPr>
+          <w:lang w:val="es-ES"/>
+        </w:rPr>
+      </w:pPr>
+    </w:p>
+    <w:p>
+      <w:pPr>
+        <w:ind w:left="708"/>
+        <w:jc w:val="both"/>
+        <w:rPr>
+          <w:lang w:val="es-ES"/>
+        </w:rPr>
+      </w:pPr>
+      <w:r>
+        <w:rPr>
+          <w:lang w:val="es-ES"/>
+        </w:rPr>
+        <w:t xml:space="preserve">&lt;instruccion&gt; </w:t>
+      </w:r>
+      <w:r>
+        <w:rPr>
+          <w:lang w:val="es-ES"/>
+        </w:rPr>
+        <w:t xml:space="preserve">-&gt; SI &lt;expresion&gt; ENTONCES &lt;instruccion&gt; </w:t>
+      </w:r>
+      <w:r>
+        <w:rPr>
+          <w:lang w:val="es-ES"/>
+        </w:rPr>
+        <w:t xml:space="preserve">; </w:t>
+      </w:r>
+      <w:r>
+        <w:rPr>
+          <w:lang w:val="es-ES"/>
+        </w:rPr>
+        <w:t>SINO &lt;instruccion&gt;</w:t>
+      </w:r>
+    </w:p>
+    <w:p>
+      <w:pPr>
+        <w:jc w:val="both"/>
+        <w:rPr>
+          <w:lang w:val="es-ES"/>
+        </w:rPr>
+      </w:pPr>
+    </w:p>
+    <w:p>
+      <w:pPr>
+        <w:jc w:val="both"/>
+        <w:rPr>
+          <w:lang w:val="es-ES"/>
+        </w:rPr>
+      </w:pPr>
+      <w:r>
+        <w:rPr>
+          <w:lang w:val="es-ES"/>
+        </w:rPr>
+        <w:t>De esta forma queda solucionado, pero evidentemente modifica el conjunto de siguientes.</w:t>
+      </w:r>
     </w:p>
     <w:p>
       <w:pPr>
@@ -2139,7 +4854,7 @@
         <w:rStyle w:val="Nmerodepgina"/>
         <w:noProof/>
       </w:rPr>
-      <w:t>3</w:t>
+      <w:t>6</w:t>
     </w:r>
     <w:r>
       <w:rPr>
@@ -2260,6 +4975,119 @@
 <file path=word/numbering.xml><?xml version="1.0" encoding="utf-8"?>
 <w:numbering xmlns:wpc="http://schemas.microsoft.com/office/word/2010/wordprocessingCanvas" xmlns:mo="http://schemas.microsoft.com/office/mac/office/2008/main" xmlns:mc="http://schemas.openxmlformats.org/markup-compatibility/2006" xmlns:mv="urn:schemas-microsoft-com:mac:vml" xmlns:o="urn:schemas-microsoft-com:office:office" xmlns:r="http://schemas.openxmlformats.org/officeDocument/2006/relationships" xmlns:m="http://schemas.openxmlformats.org/officeDocument/2006/math" xmlns:v="urn:schemas-microsoft-com:vml" xmlns:wp14="http://schemas.microsoft.com/office/word/2010/wordprocessingDrawing" xmlns:wp="http://schemas.openxmlformats.org/drawingml/2006/wordprocessingDrawing" xmlns:w10="urn:schemas-microsoft-com:office:word" xmlns:w="http://schemas.openxmlformats.org/wordprocessingml/2006/main" xmlns:w14="http://schemas.microsoft.com/office/word/2010/wordml" xmlns:w15="http://schemas.microsoft.com/office/word/2012/wordml" xmlns:wpg="http://schemas.microsoft.com/office/word/2010/wordprocessingGroup" xmlns:wpi="http://schemas.microsoft.com/office/word/2010/wordprocessingInk" xmlns:wne="http://schemas.microsoft.com/office/word/2006/wordml" xmlns:wps="http://schemas.microsoft.com/office/word/2010/wordprocessingShape" mc:Ignorable="w14 w15 wp14">
   <w:abstractNum w:abstractNumId="0">
+    <w:nsid w:val="3C401129"/>
+    <w:multiLevelType w:val="hybridMultilevel"/>
+    <w:tmpl w:val="2C148A3E"/>
+    <w:lvl w:ilvl="0" w:tplc="040A0001">
+      <w:start w:val="1"/>
+      <w:numFmt w:val="bullet"/>
+      <w:lvlText w:val=""/>
+      <w:lvlJc w:val="left"/>
+      <w:pPr>
+        <w:ind w:left="720" w:hanging="360"/>
+      </w:pPr>
+      <w:rPr>
+        <w:rFonts w:ascii="Symbol" w:hAnsi="Symbol" w:hint="default"/>
+      </w:rPr>
+    </w:lvl>
+    <w:lvl w:ilvl="1" w:tplc="040A0003" w:tentative="1">
+      <w:start w:val="1"/>
+      <w:numFmt w:val="bullet"/>
+      <w:lvlText w:val="o"/>
+      <w:lvlJc w:val="left"/>
+      <w:pPr>
+        <w:ind w:left="1440" w:hanging="360"/>
+      </w:pPr>
+      <w:rPr>
+        <w:rFonts w:ascii="Courier New" w:hAnsi="Courier New" w:cs="Courier New" w:hint="default"/>
+      </w:rPr>
+    </w:lvl>
+    <w:lvl w:ilvl="2" w:tplc="040A0005" w:tentative="1">
+      <w:start w:val="1"/>
+      <w:numFmt w:val="bullet"/>
+      <w:lvlText w:val=""/>
+      <w:lvlJc w:val="left"/>
+      <w:pPr>
+        <w:ind w:left="2160" w:hanging="360"/>
+      </w:pPr>
+      <w:rPr>
+        <w:rFonts w:ascii="Wingdings" w:hAnsi="Wingdings" w:hint="default"/>
+      </w:rPr>
+    </w:lvl>
+    <w:lvl w:ilvl="3" w:tplc="040A0001" w:tentative="1">
+      <w:start w:val="1"/>
+      <w:numFmt w:val="bullet"/>
+      <w:lvlText w:val=""/>
+      <w:lvlJc w:val="left"/>
+      <w:pPr>
+        <w:ind w:left="2880" w:hanging="360"/>
+      </w:pPr>
+      <w:rPr>
+        <w:rFonts w:ascii="Symbol" w:hAnsi="Symbol" w:hint="default"/>
+      </w:rPr>
+    </w:lvl>
+    <w:lvl w:ilvl="4" w:tplc="040A0003" w:tentative="1">
+      <w:start w:val="1"/>
+      <w:numFmt w:val="bullet"/>
+      <w:lvlText w:val="o"/>
+      <w:lvlJc w:val="left"/>
+      <w:pPr>
+        <w:ind w:left="3600" w:hanging="360"/>
+      </w:pPr>
+      <w:rPr>
+        <w:rFonts w:ascii="Courier New" w:hAnsi="Courier New" w:cs="Courier New" w:hint="default"/>
+      </w:rPr>
+    </w:lvl>
+    <w:lvl w:ilvl="5" w:tplc="040A0005" w:tentative="1">
+      <w:start w:val="1"/>
+      <w:numFmt w:val="bullet"/>
+      <w:lvlText w:val=""/>
+      <w:lvlJc w:val="left"/>
+      <w:pPr>
+        <w:ind w:left="4320" w:hanging="360"/>
+      </w:pPr>
+      <w:rPr>
+        <w:rFonts w:ascii="Wingdings" w:hAnsi="Wingdings" w:hint="default"/>
+      </w:rPr>
+    </w:lvl>
+    <w:lvl w:ilvl="6" w:tplc="040A0001" w:tentative="1">
+      <w:start w:val="1"/>
+      <w:numFmt w:val="bullet"/>
+      <w:lvlText w:val=""/>
+      <w:lvlJc w:val="left"/>
+      <w:pPr>
+        <w:ind w:left="5040" w:hanging="360"/>
+      </w:pPr>
+      <w:rPr>
+        <w:rFonts w:ascii="Symbol" w:hAnsi="Symbol" w:hint="default"/>
+      </w:rPr>
+    </w:lvl>
+    <w:lvl w:ilvl="7" w:tplc="040A0003" w:tentative="1">
+      <w:start w:val="1"/>
+      <w:numFmt w:val="bullet"/>
+      <w:lvlText w:val="o"/>
+      <w:lvlJc w:val="left"/>
+      <w:pPr>
+        <w:ind w:left="5760" w:hanging="360"/>
+      </w:pPr>
+      <w:rPr>
+        <w:rFonts w:ascii="Courier New" w:hAnsi="Courier New" w:cs="Courier New" w:hint="default"/>
+      </w:rPr>
+    </w:lvl>
+    <w:lvl w:ilvl="8" w:tplc="040A0005" w:tentative="1">
+      <w:start w:val="1"/>
+      <w:numFmt w:val="bullet"/>
+      <w:lvlText w:val=""/>
+      <w:lvlJc w:val="left"/>
+      <w:pPr>
+        <w:ind w:left="6480" w:hanging="360"/>
+      </w:pPr>
+      <w:rPr>
+        <w:rFonts w:ascii="Wingdings" w:hAnsi="Wingdings" w:hint="default"/>
+      </w:rPr>
+    </w:lvl>
+  </w:abstractNum>
+  <w:abstractNum w:abstractNumId="1">
     <w:nsid w:val="3CF720F2"/>
     <w:multiLevelType w:val="hybridMultilevel"/>
     <w:tmpl w:val="2ECCAD32"/>
@@ -2345,7 +5173,7 @@
       </w:pPr>
     </w:lvl>
   </w:abstractNum>
-  <w:abstractNum w:abstractNumId="1">
+  <w:abstractNum w:abstractNumId="2">
     <w:nsid w:val="472C18AD"/>
     <w:multiLevelType w:val="hybridMultilevel"/>
     <w:tmpl w:val="C8D41190"/>
@@ -2458,9 +5286,12 @@
     </w:lvl>
   </w:abstractNum>
   <w:num w:numId="1">
+    <w:abstractNumId w:val="2"/>
+  </w:num>
+  <w:num w:numId="2">
     <w:abstractNumId w:val="1"/>
   </w:num>
-  <w:num w:numId="2">
+  <w:num w:numId="3">
     <w:abstractNumId w:val="0"/>
   </w:num>
 </w:numbering>

</xml_diff>